<commit_message>
Added more exercises to "01. Arrays"
</commit_message>
<xml_diff>
--- a/Courses/Software-Sciences/Module-2-DS-and-Algo-New/01-Arrays/01-Arrays-Exercises.docx
+++ b/Courses/Software-Sciences/Module-2-DS-and-Algo-New/01-Arrays/01-Arrays-Exercises.docx
@@ -71,275 +71,2101 @@
     <w:p>
       <w:pPr>
         <w:pStyle w:val="Heading2"/>
-        <w:rPr>
-          <w:noProof/>
-          <w:lang w:val="bg-BG"/>
-        </w:rPr>
-      </w:pPr>
-      <w:r>
-        <w:t>Влак</w:t>
+      </w:pPr>
+      <w:r>
+        <w:rPr>
+          <w:lang w:val="bg-BG"/>
+        </w:rPr>
+        <w:t>Ден</w:t>
+      </w:r>
+      <w:r>
+        <w:rPr>
+          <w:noProof/>
+        </w:rPr>
+        <w:t xml:space="preserve"> от седмицата</w:t>
       </w:r>
     </w:p>
     <w:p>
       <w:pPr>
-        <w:rPr>
-          <w:noProof/>
-          <w:lang w:val="bg-BG"/>
-        </w:rPr>
-      </w:pPr>
-      <w:r>
-        <w:rPr>
-          <w:noProof/>
-          <w:lang w:val="bg-BG"/>
-        </w:rPr>
-        <w:t>Ще Ви бъде даден бро</w:t>
-      </w:r>
-      <w:r>
-        <w:rPr>
-          <w:noProof/>
-          <w:lang w:val="bg-BG"/>
-        </w:rPr>
-        <w:t>я</w:t>
-      </w:r>
-      <w:r>
-        <w:rPr>
-          <w:noProof/>
-          <w:lang w:val="bg-BG"/>
-        </w:rPr>
-        <w:t xml:space="preserve"> на вагоните </w:t>
+        <w:tabs>
+          <w:tab w:val="num" w:pos="720"/>
+        </w:tabs>
+        <w:spacing w:line="240" w:lineRule="auto"/>
+        <w:rPr>
+          <w:noProof/>
+        </w:rPr>
+      </w:pPr>
+      <w:r>
+        <w:rPr>
+          <w:noProof/>
+        </w:rPr>
+        <w:t xml:space="preserve">Въведете </w:t>
       </w:r>
       <w:r>
         <w:rPr>
           <w:b/>
           <w:bCs/>
           <w:noProof/>
-          <w:lang w:val="bg-BG"/>
-        </w:rPr>
-        <w:t>n</w:t>
-      </w:r>
-      <w:r>
-        <w:rPr>
-          <w:noProof/>
-          <w:lang w:val="bg-BG"/>
-        </w:rPr>
-        <w:t xml:space="preserve">. На следващите </w:t>
+        </w:rPr>
+        <w:t>ден от седмицата</w:t>
+      </w:r>
+      <w:r>
+        <w:rPr>
+          <w:noProof/>
+        </w:rPr>
+        <w:t xml:space="preserve"> [1…7] и отпечатайте </w:t>
       </w:r>
       <w:r>
         <w:rPr>
           <w:b/>
           <w:bCs/>
           <w:noProof/>
-          <w:lang w:val="bg-BG"/>
-        </w:rPr>
-        <w:t>n</w:t>
-      </w:r>
-      <w:r>
-        <w:rPr>
-          <w:noProof/>
-          <w:lang w:val="bg-BG"/>
-        </w:rPr>
-        <w:t xml:space="preserve"> ред</w:t>
-      </w:r>
-      <w:r>
-        <w:rPr>
-          <w:noProof/>
-          <w:lang w:val="bg-BG"/>
-        </w:rPr>
-        <w:t>ове</w:t>
-      </w:r>
-      <w:r>
-        <w:rPr>
-          <w:noProof/>
-          <w:lang w:val="bg-BG"/>
-        </w:rPr>
-        <w:t xml:space="preserve"> ще</w:t>
-      </w:r>
-      <w:r>
-        <w:rPr>
-          <w:noProof/>
-          <w:lang w:val="bg-BG"/>
-        </w:rPr>
-        <w:t xml:space="preserve"> бъде</w:t>
-      </w:r>
-      <w:r>
-        <w:rPr>
-          <w:noProof/>
-          <w:lang w:val="bg-BG"/>
-        </w:rPr>
-        <w:t xml:space="preserve"> по</w:t>
-      </w:r>
-      <w:r>
-        <w:rPr>
-          <w:noProof/>
-          <w:lang w:val="bg-BG"/>
-        </w:rPr>
-        <w:t>сочен</w:t>
-      </w:r>
-      <w:r>
-        <w:rPr>
-          <w:noProof/>
-          <w:lang w:val="bg-BG"/>
-        </w:rPr>
-        <w:t xml:space="preserve"> </w:t>
+        </w:rPr>
+        <w:t xml:space="preserve">името </w:t>
+      </w:r>
+      <w:r>
+        <w:rPr>
+          <w:noProof/>
+        </w:rPr>
+        <w:t xml:space="preserve">на деня (на английски) или </w:t>
       </w:r>
       <w:r>
         <w:rPr>
           <w:b/>
           <w:bCs/>
           <w:noProof/>
-          <w:lang w:val="bg-BG"/>
-        </w:rPr>
-        <w:t>броя на</w:t>
-      </w:r>
-      <w:r>
+        </w:rPr>
+        <w:t>"Invalid day!"</w:t>
+      </w:r>
+    </w:p>
+    <w:p>
+      <w:pPr>
+        <w:pStyle w:val="Heading3"/>
+        <w:rPr>
+          <w:noProof/>
+          <w:lang w:val="bg-BG"/>
+        </w:rPr>
+      </w:pPr>
+      <w:r>
+        <w:rPr>
+          <w:noProof/>
+        </w:rPr>
+        <w:t>Пример</w:t>
+      </w:r>
+      <w:r>
+        <w:rPr>
+          <w:noProof/>
+          <w:lang w:val="bg-BG"/>
+        </w:rPr>
+        <w:t>и</w:t>
+      </w:r>
+    </w:p>
+    <w:tbl>
+      <w:tblPr>
+        <w:tblStyle w:val="TableGrid"/>
+        <w:tblW w:w="2312" w:type="dxa"/>
+        <w:tblInd w:w="23" w:type="dxa"/>
+        <w:tblCellMar>
+          <w:top w:w="57" w:type="dxa"/>
+          <w:left w:w="85" w:type="dxa"/>
+          <w:bottom w:w="57" w:type="dxa"/>
+          <w:right w:w="85" w:type="dxa"/>
+        </w:tblCellMar>
+        <w:tblLook w:val="04A0" w:firstRow="1" w:lastRow="0" w:firstColumn="1" w:lastColumn="0" w:noHBand="0" w:noVBand="1"/>
+      </w:tblPr>
+      <w:tblGrid>
+        <w:gridCol w:w="660"/>
+        <w:gridCol w:w="1652"/>
+      </w:tblGrid>
+      <w:tr>
+        <w:tc>
+          <w:tcPr>
+            <w:tcW w:w="660" w:type="dxa"/>
+            <w:shd w:val="clear" w:color="auto" w:fill="D9D9D9" w:themeFill="background1" w:themeFillShade="D9"/>
+            <w:vAlign w:val="center"/>
+          </w:tcPr>
+          <w:p>
+            <w:pPr>
+              <w:spacing w:before="40" w:after="40"/>
+              <w:jc w:val="center"/>
+              <w:rPr>
+                <w:rFonts w:ascii="Calibri" w:eastAsia="Calibri" w:hAnsi="Calibri" w:cs="Calibri"/>
+                <w:noProof/>
+              </w:rPr>
+            </w:pPr>
+            <w:r>
+              <w:rPr>
+                <w:rFonts w:ascii="Calibri" w:eastAsia="Calibri" w:hAnsi="Calibri" w:cs="Calibri"/>
+                <w:b/>
+                <w:bCs/>
+                <w:noProof/>
+                <w:color w:val="000000" w:themeColor="text1"/>
+              </w:rPr>
+              <w:t>Вход</w:t>
+            </w:r>
+          </w:p>
+        </w:tc>
+        <w:tc>
+          <w:tcPr>
+            <w:tcW w:w="1652" w:type="dxa"/>
+            <w:shd w:val="clear" w:color="auto" w:fill="D9D9D9" w:themeFill="background1" w:themeFillShade="D9"/>
+            <w:vAlign w:val="center"/>
+          </w:tcPr>
+          <w:p>
+            <w:pPr>
+              <w:spacing w:before="40" w:after="40"/>
+              <w:jc w:val="center"/>
+              <w:rPr>
+                <w:rFonts w:ascii="Calibri" w:eastAsia="Calibri" w:hAnsi="Calibri" w:cs="Calibri"/>
+                <w:noProof/>
+              </w:rPr>
+            </w:pPr>
+            <w:r>
+              <w:rPr>
+                <w:rFonts w:ascii="Calibri" w:eastAsia="Calibri" w:hAnsi="Calibri" w:cs="Calibri"/>
+                <w:b/>
+                <w:bCs/>
+                <w:noProof/>
+                <w:color w:val="000000" w:themeColor="text1"/>
+              </w:rPr>
+              <w:t>Изход</w:t>
+            </w:r>
+          </w:p>
+        </w:tc>
+      </w:tr>
+      <w:tr>
+        <w:tc>
+          <w:tcPr>
+            <w:tcW w:w="660" w:type="dxa"/>
+            <w:vAlign w:val="center"/>
+          </w:tcPr>
+          <w:p>
+            <w:pPr>
+              <w:spacing w:before="40" w:after="40"/>
+              <w:rPr>
+                <w:rFonts w:ascii="Consolas" w:hAnsi="Consolas"/>
+                <w:noProof/>
+              </w:rPr>
+            </w:pPr>
+            <w:r>
+              <w:rPr>
+                <w:rFonts w:ascii="Consolas" w:hAnsi="Consolas"/>
+                <w:noProof/>
+              </w:rPr>
+              <w:t>1</w:t>
+            </w:r>
+          </w:p>
+        </w:tc>
+        <w:tc>
+          <w:tcPr>
+            <w:tcW w:w="1652" w:type="dxa"/>
+            <w:vAlign w:val="center"/>
+          </w:tcPr>
+          <w:p>
+            <w:pPr>
+              <w:spacing w:before="40" w:after="40"/>
+              <w:rPr>
+                <w:rFonts w:ascii="Consolas" w:hAnsi="Consolas"/>
+                <w:noProof/>
+              </w:rPr>
+            </w:pPr>
+            <w:r>
+              <w:rPr>
+                <w:rFonts w:ascii="Consolas" w:hAnsi="Consolas"/>
+                <w:noProof/>
+              </w:rPr>
+              <w:t>Monday</w:t>
+            </w:r>
+          </w:p>
+        </w:tc>
+      </w:tr>
+      <w:tr>
+        <w:tc>
+          <w:tcPr>
+            <w:tcW w:w="660" w:type="dxa"/>
+            <w:vAlign w:val="center"/>
+          </w:tcPr>
+          <w:p>
+            <w:pPr>
+              <w:spacing w:before="40" w:after="40"/>
+              <w:rPr>
+                <w:rFonts w:ascii="Consolas" w:hAnsi="Consolas"/>
+                <w:noProof/>
+              </w:rPr>
+            </w:pPr>
+            <w:r>
+              <w:rPr>
+                <w:rFonts w:ascii="Consolas" w:hAnsi="Consolas"/>
+                <w:noProof/>
+              </w:rPr>
+              <w:t>2</w:t>
+            </w:r>
+          </w:p>
+        </w:tc>
+        <w:tc>
+          <w:tcPr>
+            <w:tcW w:w="1652" w:type="dxa"/>
+            <w:vAlign w:val="center"/>
+          </w:tcPr>
+          <w:p>
+            <w:pPr>
+              <w:spacing w:before="40" w:after="40"/>
+              <w:rPr>
+                <w:rFonts w:ascii="Consolas" w:hAnsi="Consolas"/>
+                <w:noProof/>
+              </w:rPr>
+            </w:pPr>
+            <w:r>
+              <w:rPr>
+                <w:rFonts w:ascii="Consolas" w:hAnsi="Consolas"/>
+                <w:bCs/>
+                <w:noProof/>
+              </w:rPr>
+              <w:t>Wednesday</w:t>
+            </w:r>
+          </w:p>
+        </w:tc>
+      </w:tr>
+      <w:tr>
+        <w:tc>
+          <w:tcPr>
+            <w:tcW w:w="660" w:type="dxa"/>
+            <w:vAlign w:val="center"/>
+          </w:tcPr>
+          <w:p>
+            <w:pPr>
+              <w:spacing w:before="40" w:after="40"/>
+              <w:rPr>
+                <w:rFonts w:ascii="Consolas" w:hAnsi="Consolas"/>
+                <w:bCs/>
+                <w:noProof/>
+              </w:rPr>
+            </w:pPr>
+            <w:r>
+              <w:rPr>
+                <w:rFonts w:ascii="Consolas" w:hAnsi="Consolas"/>
+                <w:bCs/>
+                <w:noProof/>
+              </w:rPr>
+              <w:t>10</w:t>
+            </w:r>
+          </w:p>
+        </w:tc>
+        <w:tc>
+          <w:tcPr>
+            <w:tcW w:w="1652" w:type="dxa"/>
+            <w:vAlign w:val="center"/>
+          </w:tcPr>
+          <w:p>
+            <w:pPr>
+              <w:spacing w:before="40" w:after="40"/>
+              <w:rPr>
+                <w:rFonts w:ascii="Consolas" w:hAnsi="Consolas"/>
+                <w:bCs/>
+                <w:noProof/>
+              </w:rPr>
+            </w:pPr>
+            <w:r>
+              <w:rPr>
+                <w:rFonts w:ascii="Consolas" w:hAnsi="Consolas"/>
+                <w:bCs/>
+                <w:noProof/>
+              </w:rPr>
+              <w:t>Invalid day!</w:t>
+            </w:r>
+          </w:p>
+        </w:tc>
+      </w:tr>
+    </w:tbl>
+    <w:p>
+      <w:pPr>
+        <w:pStyle w:val="Heading2"/>
+        <w:rPr>
+          <w:noProof/>
+          <w:lang w:val="bg-BG"/>
+        </w:rPr>
+      </w:pPr>
+      <w:r>
+        <w:rPr>
+          <w:noProof/>
+          <w:lang w:val="bg-BG"/>
+        </w:rPr>
+        <w:t xml:space="preserve">Отпечатване на </w:t>
+      </w:r>
+      <w:r>
+        <w:rPr>
+          <w:lang w:val="bg-BG"/>
+        </w:rPr>
+        <w:t>числа</w:t>
+      </w:r>
+      <w:r>
+        <w:rPr>
+          <w:noProof/>
+        </w:rPr>
+        <w:t xml:space="preserve"> в обратен ред</w:t>
+      </w:r>
+    </w:p>
+    <w:p>
+      <w:pPr>
+        <w:tabs>
+          <w:tab w:val="num" w:pos="720"/>
+        </w:tabs>
+        <w:spacing w:line="240" w:lineRule="auto"/>
         <w:rPr>
           <w:b/>
           <w:bCs/>
           <w:noProof/>
-          <w:lang w:val="bg-BG"/>
-        </w:rPr>
-        <w:t xml:space="preserve"> хора</w:t>
+        </w:rPr>
+      </w:pPr>
+      <w:r>
+        <w:rPr>
+          <w:noProof/>
+        </w:rPr>
+        <w:t xml:space="preserve">Прочетете </w:t>
       </w:r>
       <w:r>
         <w:rPr>
           <w:b/>
           <w:bCs/>
           <w:noProof/>
-          <w:lang w:val="bg-BG"/>
-        </w:rPr>
-        <w:t>та</w:t>
-      </w:r>
-      <w:r>
-        <w:rPr>
-          <w:noProof/>
-          <w:lang w:val="bg-BG"/>
-        </w:rPr>
-        <w:t xml:space="preserve">  във </w:t>
+        </w:rPr>
+        <w:t>n</w:t>
+      </w:r>
+      <w:r>
+        <w:rPr>
+          <w:noProof/>
+        </w:rPr>
+        <w:t xml:space="preserve"> на брой числа и ги принтирайте в </w:t>
       </w:r>
       <w:r>
         <w:rPr>
           <w:b/>
           <w:bCs/>
           <w:noProof/>
-          <w:lang w:val="bg-BG"/>
-        </w:rPr>
-        <w:t>всеки вагон</w:t>
-      </w:r>
-      <w:r>
-        <w:rPr>
-          <w:noProof/>
-          <w:lang w:val="bg-BG"/>
-        </w:rPr>
-        <w:t>. Отпечатайте</w:t>
+        </w:rPr>
+        <w:t>обратен ред.</w:t>
+      </w:r>
+    </w:p>
+    <w:p>
+      <w:pPr>
+        <w:pStyle w:val="Heading3"/>
+        <w:rPr>
+          <w:noProof/>
+          <w:lang w:val="bg-BG"/>
+        </w:rPr>
+      </w:pPr>
+      <w:r>
+        <w:rPr>
+          <w:noProof/>
+        </w:rPr>
+        <w:t>Пример</w:t>
+      </w:r>
+      <w:r>
+        <w:rPr>
+          <w:noProof/>
+          <w:lang w:val="bg-BG"/>
+        </w:rPr>
+        <w:t>и</w:t>
+      </w:r>
+    </w:p>
+    <w:tbl>
+      <w:tblPr>
+        <w:tblStyle w:val="TableGrid"/>
+        <w:tblW w:w="4472" w:type="dxa"/>
+        <w:tblInd w:w="23" w:type="dxa"/>
+        <w:tblCellMar>
+          <w:top w:w="57" w:type="dxa"/>
+          <w:left w:w="85" w:type="dxa"/>
+          <w:bottom w:w="57" w:type="dxa"/>
+          <w:right w:w="85" w:type="dxa"/>
+        </w:tblCellMar>
+        <w:tblLook w:val="04A0" w:firstRow="1" w:lastRow="0" w:firstColumn="1" w:lastColumn="0" w:noHBand="0" w:noVBand="1"/>
+      </w:tblPr>
+      <w:tblGrid>
+        <w:gridCol w:w="912"/>
+        <w:gridCol w:w="1305"/>
+        <w:gridCol w:w="1109"/>
+        <w:gridCol w:w="1146"/>
+      </w:tblGrid>
+      <w:tr>
+        <w:tc>
+          <w:tcPr>
+            <w:tcW w:w="912" w:type="dxa"/>
+            <w:shd w:val="clear" w:color="auto" w:fill="D9D9D9" w:themeFill="background1" w:themeFillShade="D9"/>
+            <w:vAlign w:val="center"/>
+          </w:tcPr>
+          <w:p>
+            <w:pPr>
+              <w:spacing w:before="40" w:after="40"/>
+              <w:jc w:val="center"/>
+              <w:rPr>
+                <w:rFonts w:ascii="Calibri" w:eastAsia="Calibri" w:hAnsi="Calibri" w:cs="Calibri"/>
+                <w:noProof/>
+              </w:rPr>
+            </w:pPr>
+            <w:r>
+              <w:rPr>
+                <w:rFonts w:ascii="Calibri" w:eastAsia="Calibri" w:hAnsi="Calibri" w:cs="Calibri"/>
+                <w:b/>
+                <w:bCs/>
+                <w:noProof/>
+                <w:color w:val="000000" w:themeColor="text1"/>
+              </w:rPr>
+              <w:t>Вход</w:t>
+            </w:r>
+          </w:p>
+        </w:tc>
+        <w:tc>
+          <w:tcPr>
+            <w:tcW w:w="1305" w:type="dxa"/>
+            <w:shd w:val="clear" w:color="auto" w:fill="D9D9D9" w:themeFill="background1" w:themeFillShade="D9"/>
+            <w:vAlign w:val="center"/>
+          </w:tcPr>
+          <w:p>
+            <w:pPr>
+              <w:spacing w:before="40" w:after="40"/>
+              <w:jc w:val="center"/>
+              <w:rPr>
+                <w:rFonts w:ascii="Calibri" w:eastAsia="Calibri" w:hAnsi="Calibri" w:cs="Calibri"/>
+                <w:noProof/>
+              </w:rPr>
+            </w:pPr>
+            <w:r>
+              <w:rPr>
+                <w:rFonts w:ascii="Calibri" w:eastAsia="Calibri" w:hAnsi="Calibri" w:cs="Calibri"/>
+                <w:b/>
+                <w:bCs/>
+                <w:noProof/>
+                <w:color w:val="000000" w:themeColor="text1"/>
+              </w:rPr>
+              <w:t>Изход</w:t>
+            </w:r>
+          </w:p>
+        </w:tc>
+        <w:tc>
+          <w:tcPr>
+            <w:tcW w:w="1109" w:type="dxa"/>
+            <w:shd w:val="clear" w:color="auto" w:fill="D9D9D9" w:themeFill="background1" w:themeFillShade="D9"/>
+            <w:vAlign w:val="center"/>
+          </w:tcPr>
+          <w:p>
+            <w:pPr>
+              <w:spacing w:before="40" w:after="40"/>
+              <w:jc w:val="center"/>
+              <w:rPr>
+                <w:rFonts w:ascii="Calibri" w:eastAsia="Calibri" w:hAnsi="Calibri" w:cs="Calibri"/>
+                <w:noProof/>
+              </w:rPr>
+            </w:pPr>
+            <w:r>
+              <w:rPr>
+                <w:rFonts w:ascii="Calibri" w:eastAsia="Calibri" w:hAnsi="Calibri" w:cs="Calibri"/>
+                <w:b/>
+                <w:bCs/>
+                <w:noProof/>
+                <w:color w:val="000000" w:themeColor="text1"/>
+              </w:rPr>
+              <w:t>Вход</w:t>
+            </w:r>
+          </w:p>
+        </w:tc>
+        <w:tc>
+          <w:tcPr>
+            <w:tcW w:w="1146" w:type="dxa"/>
+            <w:shd w:val="clear" w:color="auto" w:fill="D9D9D9" w:themeFill="background1" w:themeFillShade="D9"/>
+            <w:vAlign w:val="center"/>
+          </w:tcPr>
+          <w:p>
+            <w:pPr>
+              <w:spacing w:before="40" w:after="40"/>
+              <w:jc w:val="center"/>
+              <w:rPr>
+                <w:rFonts w:ascii="Calibri" w:eastAsia="Calibri" w:hAnsi="Calibri" w:cs="Calibri"/>
+                <w:noProof/>
+              </w:rPr>
+            </w:pPr>
+            <w:r>
+              <w:rPr>
+                <w:rFonts w:ascii="Calibri" w:eastAsia="Calibri" w:hAnsi="Calibri" w:cs="Calibri"/>
+                <w:b/>
+                <w:bCs/>
+                <w:noProof/>
+                <w:color w:val="000000" w:themeColor="text1"/>
+              </w:rPr>
+              <w:t>Изход</w:t>
+            </w:r>
+          </w:p>
+        </w:tc>
+      </w:tr>
+      <w:tr>
+        <w:tc>
+          <w:tcPr>
+            <w:tcW w:w="912" w:type="dxa"/>
+            <w:vAlign w:val="center"/>
+          </w:tcPr>
+          <w:p>
+            <w:pPr>
+              <w:spacing w:before="40" w:after="40"/>
+              <w:rPr>
+                <w:rFonts w:ascii="Consolas" w:hAnsi="Consolas"/>
+                <w:noProof/>
+                <w:lang w:val="bg-BG"/>
+              </w:rPr>
+            </w:pPr>
+            <w:r>
+              <w:rPr>
+                <w:rFonts w:ascii="Consolas" w:hAnsi="Consolas"/>
+                <w:noProof/>
+              </w:rPr>
+              <w:t>3</w:t>
+            </w:r>
+          </w:p>
+          <w:p>
+            <w:pPr>
+              <w:spacing w:before="40" w:after="40"/>
+              <w:rPr>
+                <w:rFonts w:ascii="Consolas" w:hAnsi="Consolas"/>
+                <w:noProof/>
+                <w:lang w:val="bg-BG"/>
+              </w:rPr>
+            </w:pPr>
+            <w:r>
+              <w:rPr>
+                <w:rFonts w:ascii="Consolas" w:hAnsi="Consolas"/>
+                <w:noProof/>
+              </w:rPr>
+              <w:t>10</w:t>
+            </w:r>
+          </w:p>
+          <w:p>
+            <w:pPr>
+              <w:spacing w:before="40" w:after="40"/>
+              <w:rPr>
+                <w:rFonts w:ascii="Consolas" w:hAnsi="Consolas"/>
+                <w:noProof/>
+                <w:lang w:val="bg-BG"/>
+              </w:rPr>
+            </w:pPr>
+            <w:r>
+              <w:rPr>
+                <w:rFonts w:ascii="Consolas" w:hAnsi="Consolas"/>
+                <w:noProof/>
+              </w:rPr>
+              <w:t>20</w:t>
+            </w:r>
+          </w:p>
+          <w:p>
+            <w:pPr>
+              <w:spacing w:before="40" w:after="40"/>
+              <w:rPr>
+                <w:rFonts w:ascii="Consolas" w:hAnsi="Consolas"/>
+                <w:noProof/>
+              </w:rPr>
+            </w:pPr>
+            <w:r>
+              <w:rPr>
+                <w:rFonts w:ascii="Consolas" w:hAnsi="Consolas"/>
+                <w:noProof/>
+              </w:rPr>
+              <w:t>30</w:t>
+            </w:r>
+          </w:p>
+        </w:tc>
+        <w:tc>
+          <w:tcPr>
+            <w:tcW w:w="1305" w:type="dxa"/>
+          </w:tcPr>
+          <w:p>
+            <w:pPr>
+              <w:spacing w:before="40" w:after="40"/>
+              <w:rPr>
+                <w:rFonts w:ascii="Consolas" w:hAnsi="Consolas"/>
+                <w:bCs/>
+                <w:noProof/>
+              </w:rPr>
+            </w:pPr>
+            <w:r>
+              <w:rPr>
+                <w:rFonts w:ascii="Consolas" w:hAnsi="Consolas"/>
+                <w:bCs/>
+                <w:noProof/>
+              </w:rPr>
+              <w:t>30 20 10</w:t>
+            </w:r>
+          </w:p>
+        </w:tc>
+        <w:tc>
+          <w:tcPr>
+            <w:tcW w:w="1109" w:type="dxa"/>
+          </w:tcPr>
+          <w:p>
+            <w:pPr>
+              <w:spacing w:before="40" w:after="40"/>
+              <w:rPr>
+                <w:rFonts w:ascii="Consolas" w:hAnsi="Consolas"/>
+                <w:bCs/>
+                <w:noProof/>
+                <w:lang w:val="bg-BG"/>
+              </w:rPr>
+            </w:pPr>
+            <w:r>
+              <w:rPr>
+                <w:rFonts w:ascii="Consolas" w:hAnsi="Consolas"/>
+                <w:bCs/>
+                <w:noProof/>
+              </w:rPr>
+              <w:t>1</w:t>
+            </w:r>
+          </w:p>
+          <w:p>
+            <w:pPr>
+              <w:spacing w:before="40" w:after="40"/>
+              <w:rPr>
+                <w:rFonts w:ascii="Consolas" w:hAnsi="Consolas"/>
+                <w:noProof/>
+              </w:rPr>
+            </w:pPr>
+            <w:r>
+              <w:rPr>
+                <w:rFonts w:ascii="Consolas" w:hAnsi="Consolas"/>
+                <w:bCs/>
+                <w:noProof/>
+              </w:rPr>
+              <w:t>10</w:t>
+            </w:r>
+          </w:p>
+        </w:tc>
+        <w:tc>
+          <w:tcPr>
+            <w:tcW w:w="1146" w:type="dxa"/>
+          </w:tcPr>
+          <w:p>
+            <w:pPr>
+              <w:spacing w:before="40" w:after="40"/>
+              <w:rPr>
+                <w:rFonts w:ascii="Consolas" w:hAnsi="Consolas"/>
+                <w:noProof/>
+              </w:rPr>
+            </w:pPr>
+            <w:r>
+              <w:rPr>
+                <w:rFonts w:ascii="Consolas" w:hAnsi="Consolas"/>
+                <w:bCs/>
+                <w:noProof/>
+              </w:rPr>
+              <w:t>10</w:t>
+            </w:r>
+          </w:p>
+        </w:tc>
+      </w:tr>
+    </w:tbl>
+    <w:p>
+      <w:pPr>
+        <w:pStyle w:val="Heading3"/>
+      </w:pPr>
+      <w:r>
+        <w:rPr>
+          <w:noProof/>
+          <w:lang w:val="bg-BG"/>
+        </w:rPr>
+        <w:t>Насоки</w:t>
+      </w:r>
+    </w:p>
+    <w:p>
+      <w:pPr>
+        <w:spacing w:line="240" w:lineRule="auto"/>
+        <w:rPr>
+          <w:noProof/>
+        </w:rPr>
+      </w:pPr>
+      <w:r>
+        <w:rPr>
+          <w:noProof/>
+        </w:rPr>
+        <w:t xml:space="preserve">Първо трябва да прочетем </w:t>
       </w:r>
       <w:r>
         <w:rPr>
           <w:b/>
           <w:bCs/>
           <w:noProof/>
+        </w:rPr>
+        <w:t>n</w:t>
+      </w:r>
+      <w:r>
+        <w:rPr>
+          <w:noProof/>
+        </w:rPr>
+        <w:t xml:space="preserve"> от конзолата</w:t>
+      </w:r>
+    </w:p>
+    <w:p>
+      <w:pPr>
+        <w:spacing w:line="240" w:lineRule="auto"/>
+        <w:rPr>
+          <w:noProof/>
+          <w:lang w:val="bg-BG"/>
+        </w:rPr>
+      </w:pPr>
+      <w:r>
+        <w:rPr>
+          <w:noProof/>
           <w:lang w:val="bg-BG"/>
         </w:rPr>
         <w:t xml:space="preserve"> </w:t>
+      </w:r>
+      <w:r>
+        <w:rPr>
+          <w:noProof/>
+        </w:rPr>
+        <w:drawing>
+          <wp:inline distT="0" distB="0" distL="0" distR="0" wp14:anchorId="2DDE28D8" wp14:editId="3ED1BF09">
+            <wp:extent cx="3816341" cy="1434895"/>
+            <wp:effectExtent l="19050" t="19050" r="13335" b="13335"/>
+            <wp:docPr id="14" name="Picture 14" descr="Graphical user interface, text, application&#10;&#10;Description automatically generated"/>
+            <wp:cNvGraphicFramePr>
+              <a:graphicFrameLocks xmlns:a="http://schemas.openxmlformats.org/drawingml/2006/main" noChangeAspect="1"/>
+            </wp:cNvGraphicFramePr>
+            <a:graphic xmlns:a="http://schemas.openxmlformats.org/drawingml/2006/main">
+              <a:graphicData uri="http://schemas.openxmlformats.org/drawingml/2006/picture">
+                <pic:pic xmlns:pic="http://schemas.openxmlformats.org/drawingml/2006/picture">
+                  <pic:nvPicPr>
+                    <pic:cNvPr id="0" name="Picture 8"/>
+                    <pic:cNvPicPr/>
+                  </pic:nvPicPr>
+                  <pic:blipFill>
+                    <a:blip r:embed="rId9">
+                      <a:extLst>
+                        <a:ext uri="{28A0092B-C50C-407E-A947-70E740481C1C}">
+                          <a14:useLocalDpi xmlns:a14="http://schemas.microsoft.com/office/drawing/2010/main" val="0"/>
+                        </a:ext>
+                      </a:extLst>
+                    </a:blip>
+                    <a:stretch>
+                      <a:fillRect/>
+                    </a:stretch>
+                  </pic:blipFill>
+                  <pic:spPr>
+                    <a:xfrm>
+                      <a:off x="0" y="0"/>
+                      <a:ext cx="3816341" cy="1434895"/>
+                    </a:xfrm>
+                    <a:prstGeom prst="rect">
+                      <a:avLst/>
+                    </a:prstGeom>
+                    <a:ln>
+                      <a:solidFill>
+                        <a:schemeClr val="tx1"/>
+                      </a:solidFill>
+                    </a:ln>
+                  </pic:spPr>
+                </pic:pic>
+              </a:graphicData>
+            </a:graphic>
+          </wp:inline>
+        </w:drawing>
+      </w:r>
+    </w:p>
+    <w:p>
+      <w:pPr>
+        <w:spacing w:line="240" w:lineRule="auto"/>
+        <w:rPr>
+          <w:noProof/>
+        </w:rPr>
+      </w:pPr>
+      <w:r>
+        <w:rPr>
+          <w:noProof/>
+        </w:rPr>
+        <w:t xml:space="preserve">След това </w:t>
       </w:r>
       <w:r>
         <w:rPr>
           <w:b/>
           <w:bCs/>
           <w:noProof/>
-          <w:lang w:val="bg-BG"/>
-        </w:rPr>
-        <w:t>броя на хората във всеки</w:t>
+        </w:rPr>
+        <w:t>създаваме масив</w:t>
+      </w:r>
+      <w:r>
+        <w:rPr>
+          <w:noProof/>
+        </w:rPr>
+        <w:t xml:space="preserve"> от числа с размер </w:t>
       </w:r>
       <w:r>
         <w:rPr>
           <w:b/>
           <w:bCs/>
           <w:noProof/>
-          <w:lang w:val="bg-BG"/>
-        </w:rPr>
-        <w:t xml:space="preserve"> в</w:t>
+        </w:rPr>
+        <w:t>n</w:t>
+      </w:r>
+      <w:r>
+        <w:rPr>
+          <w:noProof/>
+        </w:rPr>
+        <w:t>.</w:t>
+      </w:r>
+    </w:p>
+    <w:p>
+      <w:pPr>
+        <w:spacing w:line="240" w:lineRule="auto"/>
+        <w:rPr>
+          <w:noProof/>
+          <w:lang w:val="bg-BG"/>
+        </w:rPr>
+      </w:pPr>
+      <w:r>
+        <w:rPr>
+          <w:noProof/>
+        </w:rPr>
+        <w:lastRenderedPageBreak/>
+        <w:drawing>
+          <wp:inline distT="0" distB="0" distL="0" distR="0" wp14:anchorId="0F9A8A93" wp14:editId="36C2D5C3">
+            <wp:extent cx="3114896" cy="1434895"/>
+            <wp:effectExtent l="19050" t="19050" r="9525" b="13335"/>
+            <wp:docPr id="15" name="Picture 15" descr="Graphical user interface, text, application&#10;&#10;Description automatically generated"/>
+            <wp:cNvGraphicFramePr>
+              <a:graphicFrameLocks xmlns:a="http://schemas.openxmlformats.org/drawingml/2006/main" noChangeAspect="1"/>
+            </wp:cNvGraphicFramePr>
+            <a:graphic xmlns:a="http://schemas.openxmlformats.org/drawingml/2006/main">
+              <a:graphicData uri="http://schemas.openxmlformats.org/drawingml/2006/picture">
+                <pic:pic xmlns:pic="http://schemas.openxmlformats.org/drawingml/2006/picture">
+                  <pic:nvPicPr>
+                    <pic:cNvPr id="0" name="Picture 9"/>
+                    <pic:cNvPicPr/>
+                  </pic:nvPicPr>
+                  <pic:blipFill>
+                    <a:blip r:embed="rId10">
+                      <a:extLst>
+                        <a:ext uri="{28A0092B-C50C-407E-A947-70E740481C1C}">
+                          <a14:useLocalDpi xmlns:a14="http://schemas.microsoft.com/office/drawing/2010/main" val="0"/>
+                        </a:ext>
+                      </a:extLst>
+                    </a:blip>
+                    <a:stretch>
+                      <a:fillRect/>
+                    </a:stretch>
+                  </pic:blipFill>
+                  <pic:spPr>
+                    <a:xfrm>
+                      <a:off x="0" y="0"/>
+                      <a:ext cx="3114896" cy="1434895"/>
+                    </a:xfrm>
+                    <a:prstGeom prst="rect">
+                      <a:avLst/>
+                    </a:prstGeom>
+                    <a:ln>
+                      <a:solidFill>
+                        <a:schemeClr val="tx1"/>
+                      </a:solidFill>
+                    </a:ln>
+                  </pic:spPr>
+                </pic:pic>
+              </a:graphicData>
+            </a:graphic>
+          </wp:inline>
+        </w:drawing>
+      </w:r>
+    </w:p>
+    <w:p>
+      <w:pPr>
+        <w:spacing w:line="240" w:lineRule="auto"/>
+        <w:rPr>
+          <w:noProof/>
+        </w:rPr>
+      </w:pPr>
+      <w:r>
+        <w:rPr>
+          <w:noProof/>
+        </w:rPr>
+        <w:t xml:space="preserve">Четем </w:t>
       </w:r>
       <w:r>
         <w:rPr>
           <w:b/>
           <w:bCs/>
           <w:noProof/>
-          <w:lang w:val="bg-BG"/>
-        </w:rPr>
-        <w:t>агон</w:t>
-      </w:r>
-      <w:r>
-        <w:rPr>
-          <w:noProof/>
-          <w:lang w:val="bg-BG"/>
-        </w:rPr>
-        <w:t xml:space="preserve"> и на </w:t>
-      </w:r>
+        </w:rPr>
+        <w:t>n</w:t>
+      </w:r>
+      <w:r>
+        <w:rPr>
+          <w:noProof/>
+        </w:rPr>
+        <w:t xml:space="preserve"> числата чрез for-цикъл. </w:t>
+      </w:r>
+    </w:p>
+    <w:p>
+      <w:pPr>
+        <w:spacing w:line="240" w:lineRule="auto"/>
+        <w:rPr>
+          <w:noProof/>
+          <w:lang w:val="bg-BG"/>
+        </w:rPr>
+      </w:pPr>
+      <w:r>
+        <w:rPr>
+          <w:noProof/>
+        </w:rPr>
+        <w:drawing>
+          <wp:inline distT="0" distB="0" distL="0" distR="0" wp14:anchorId="6B8F61B2" wp14:editId="76A3CAEB">
+            <wp:extent cx="3776980" cy="2278494"/>
+            <wp:effectExtent l="19050" t="19050" r="13970" b="26670"/>
+            <wp:docPr id="18" name="Picture 18" descr="Graphical user interface, text, application&#10;&#10;Description automatically generated"/>
+            <wp:cNvGraphicFramePr>
+              <a:graphicFrameLocks xmlns:a="http://schemas.openxmlformats.org/drawingml/2006/main" noChangeAspect="1"/>
+            </wp:cNvGraphicFramePr>
+            <a:graphic xmlns:a="http://schemas.openxmlformats.org/drawingml/2006/main">
+              <a:graphicData uri="http://schemas.openxmlformats.org/drawingml/2006/picture">
+                <pic:pic xmlns:pic="http://schemas.openxmlformats.org/drawingml/2006/picture">
+                  <pic:nvPicPr>
+                    <pic:cNvPr id="0" name="Picture 10"/>
+                    <pic:cNvPicPr/>
+                  </pic:nvPicPr>
+                  <pic:blipFill>
+                    <a:blip r:embed="rId11">
+                      <a:extLst>
+                        <a:ext uri="{28A0092B-C50C-407E-A947-70E740481C1C}">
+                          <a14:useLocalDpi xmlns:a14="http://schemas.microsoft.com/office/drawing/2010/main" val="0"/>
+                        </a:ext>
+                      </a:extLst>
+                    </a:blip>
+                    <a:stretch>
+                      <a:fillRect/>
+                    </a:stretch>
+                  </pic:blipFill>
+                  <pic:spPr>
+                    <a:xfrm>
+                      <a:off x="0" y="0"/>
+                      <a:ext cx="3776980" cy="2278494"/>
+                    </a:xfrm>
+                    <a:prstGeom prst="rect">
+                      <a:avLst/>
+                    </a:prstGeom>
+                    <a:ln>
+                      <a:solidFill>
+                        <a:schemeClr val="tx1"/>
+                      </a:solidFill>
+                    </a:ln>
+                  </pic:spPr>
+                </pic:pic>
+              </a:graphicData>
+            </a:graphic>
+          </wp:inline>
+        </w:drawing>
+      </w:r>
+    </w:p>
+    <w:p>
+      <w:pPr>
+        <w:spacing w:line="240" w:lineRule="auto"/>
+        <w:rPr>
+          <w:noProof/>
+        </w:rPr>
+      </w:pPr>
       <w:r>
         <w:rPr>
           <w:b/>
           <w:bCs/>
           <w:noProof/>
-          <w:lang w:val="bg-BG"/>
-        </w:rPr>
-        <w:t>следващият ред</w:t>
+        </w:rPr>
+        <w:t xml:space="preserve">Задаваме </w:t>
+      </w:r>
+      <w:r>
+        <w:rPr>
+          <w:noProof/>
+        </w:rPr>
+        <w:t>стойност на елементите на масива.</w:t>
+      </w:r>
+    </w:p>
+    <w:p>
+      <w:pPr>
+        <w:spacing w:line="240" w:lineRule="auto"/>
+        <w:rPr>
+          <w:noProof/>
+          <w:lang w:val="bg-BG"/>
+        </w:rPr>
+      </w:pPr>
+      <w:r>
+        <w:rPr>
+          <w:noProof/>
+        </w:rPr>
+        <w:drawing>
+          <wp:inline distT="0" distB="0" distL="0" distR="0" wp14:anchorId="04AC90E3" wp14:editId="6B3EFD26">
+            <wp:extent cx="3687339" cy="2293466"/>
+            <wp:effectExtent l="19050" t="19050" r="27940" b="12065"/>
+            <wp:docPr id="24" name="Picture 24" descr="Graphical user interface, text, application&#10;&#10;Description automatically generated"/>
+            <wp:cNvGraphicFramePr>
+              <a:graphicFrameLocks xmlns:a="http://schemas.openxmlformats.org/drawingml/2006/main" noChangeAspect="1"/>
+            </wp:cNvGraphicFramePr>
+            <a:graphic xmlns:a="http://schemas.openxmlformats.org/drawingml/2006/main">
+              <a:graphicData uri="http://schemas.openxmlformats.org/drawingml/2006/picture">
+                <pic:pic xmlns:pic="http://schemas.openxmlformats.org/drawingml/2006/picture">
+                  <pic:nvPicPr>
+                    <pic:cNvPr id="0" name="Picture 11"/>
+                    <pic:cNvPicPr/>
+                  </pic:nvPicPr>
+                  <pic:blipFill>
+                    <a:blip r:embed="rId12">
+                      <a:extLst>
+                        <a:ext uri="{28A0092B-C50C-407E-A947-70E740481C1C}">
+                          <a14:useLocalDpi xmlns:a14="http://schemas.microsoft.com/office/drawing/2010/main" val="0"/>
+                        </a:ext>
+                      </a:extLst>
+                    </a:blip>
+                    <a:stretch>
+                      <a:fillRect/>
+                    </a:stretch>
+                  </pic:blipFill>
+                  <pic:spPr>
+                    <a:xfrm>
+                      <a:off x="0" y="0"/>
+                      <a:ext cx="3687339" cy="2293466"/>
+                    </a:xfrm>
+                    <a:prstGeom prst="rect">
+                      <a:avLst/>
+                    </a:prstGeom>
+                    <a:ln>
+                      <a:solidFill>
+                        <a:schemeClr val="tx1"/>
+                      </a:solidFill>
+                    </a:ln>
+                  </pic:spPr>
+                </pic:pic>
+              </a:graphicData>
+            </a:graphic>
+          </wp:inline>
+        </w:drawing>
+      </w:r>
+    </w:p>
+    <w:p>
+      <w:pPr>
+        <w:spacing w:line="240" w:lineRule="auto"/>
+        <w:rPr>
+          <w:noProof/>
+        </w:rPr>
+      </w:pPr>
+      <w:r>
+        <w:rPr>
+          <w:noProof/>
+        </w:rPr>
+        <w:t>Принтираме масива в</w:t>
       </w:r>
       <w:r>
         <w:rPr>
           <w:b/>
           <w:bCs/>
           <w:noProof/>
-          <w:lang w:val="bg-BG"/>
-        </w:rPr>
-        <w:t>,</w:t>
-      </w:r>
-      <w:r>
-        <w:rPr>
-          <w:noProof/>
-          <w:lang w:val="bg-BG"/>
-        </w:rPr>
-        <w:t xml:space="preserve"> </w:t>
+        </w:rPr>
+        <w:t xml:space="preserve"> обратен ред</w:t>
+      </w:r>
+      <w:r>
+        <w:rPr>
+          <w:noProof/>
+        </w:rPr>
+        <w:t>.</w:t>
+      </w:r>
+    </w:p>
+    <w:p>
+      <w:pPr>
+        <w:spacing w:line="240" w:lineRule="auto"/>
+        <w:rPr>
+          <w:noProof/>
+          <w:lang w:val="bg-BG"/>
+        </w:rPr>
+      </w:pPr>
+      <w:r>
+        <w:rPr>
+          <w:noProof/>
+          <w:lang w:eastAsia="bg-BG"/>
+        </w:rPr>
+        <w:lastRenderedPageBreak/>
+        <w:drawing>
+          <wp:inline distT="0" distB="0" distL="0" distR="0" wp14:anchorId="6A828CD8" wp14:editId="3CDC17FE">
+            <wp:extent cx="3365582" cy="2985597"/>
+            <wp:effectExtent l="12700" t="12700" r="12700" b="12065"/>
+            <wp:docPr id="25" name="Picture 25" descr="Graphical user interface, text, application, email&#10;&#10;Description automatically generated"/>
+            <wp:cNvGraphicFramePr>
+              <a:graphicFrameLocks xmlns:a="http://schemas.openxmlformats.org/drawingml/2006/main" noChangeAspect="1"/>
+            </wp:cNvGraphicFramePr>
+            <a:graphic xmlns:a="http://schemas.openxmlformats.org/drawingml/2006/main">
+              <a:graphicData uri="http://schemas.openxmlformats.org/drawingml/2006/picture">
+                <pic:pic xmlns:pic="http://schemas.openxmlformats.org/drawingml/2006/picture">
+                  <pic:nvPicPr>
+                    <pic:cNvPr id="12" name="Picture 12" descr="Graphical user interface, text, application, email&#10;&#10;Description automatically generated"/>
+                    <pic:cNvPicPr/>
+                  </pic:nvPicPr>
+                  <pic:blipFill>
+                    <a:blip r:embed="rId13"/>
+                    <a:stretch>
+                      <a:fillRect/>
+                    </a:stretch>
+                  </pic:blipFill>
+                  <pic:spPr>
+                    <a:xfrm>
+                      <a:off x="0" y="0"/>
+                      <a:ext cx="3399267" cy="3015479"/>
+                    </a:xfrm>
+                    <a:prstGeom prst="rect">
+                      <a:avLst/>
+                    </a:prstGeom>
+                    <a:ln w="6350">
+                      <a:solidFill>
+                        <a:schemeClr val="tx1"/>
+                      </a:solidFill>
+                    </a:ln>
+                  </pic:spPr>
+                </pic:pic>
+              </a:graphicData>
+            </a:graphic>
+          </wp:inline>
+        </w:drawing>
+      </w:r>
+    </w:p>
+    <w:p>
+      <w:pPr>
+        <w:pStyle w:val="Heading2"/>
+        <w:rPr>
+          <w:noProof/>
+          <w:lang w:val="bg-BG"/>
+        </w:rPr>
+      </w:pPr>
+      <w:r>
+        <w:rPr>
+          <w:lang w:val="bg-BG"/>
+        </w:rPr>
+        <w:t>Закръглени</w:t>
+      </w:r>
+      <w:r>
+        <w:rPr>
+          <w:noProof/>
+        </w:rPr>
+        <w:t xml:space="preserve"> числа</w:t>
+      </w:r>
+    </w:p>
+    <w:p>
+      <w:pPr>
+        <w:tabs>
+          <w:tab w:val="num" w:pos="720"/>
+        </w:tabs>
+        <w:spacing w:line="240" w:lineRule="auto"/>
+        <w:rPr>
+          <w:noProof/>
+        </w:rPr>
+      </w:pPr>
+      <w:r>
+        <w:rPr>
+          <w:noProof/>
+        </w:rPr>
+        <w:t>Прочетете масив от реални числа (разделени с интервали), закръглети ги до най-близкото число и принтирайте числата.</w:t>
+      </w:r>
+    </w:p>
+    <w:p>
+      <w:pPr>
+        <w:pStyle w:val="Heading3"/>
+        <w:rPr>
+          <w:noProof/>
+          <w:lang w:val="bg-BG"/>
+        </w:rPr>
+      </w:pPr>
+      <w:r>
+        <w:rPr>
+          <w:noProof/>
+        </w:rPr>
+        <w:t>Пример</w:t>
+      </w:r>
+      <w:r>
+        <w:rPr>
+          <w:noProof/>
+          <w:lang w:val="bg-BG"/>
+        </w:rPr>
+        <w:t>и</w:t>
+      </w:r>
+    </w:p>
+    <w:tbl>
+      <w:tblPr>
+        <w:tblStyle w:val="TableGrid"/>
+        <w:tblW w:w="5058" w:type="dxa"/>
+        <w:tblInd w:w="23" w:type="dxa"/>
+        <w:tblCellMar>
+          <w:top w:w="57" w:type="dxa"/>
+          <w:left w:w="85" w:type="dxa"/>
+          <w:bottom w:w="57" w:type="dxa"/>
+          <w:right w:w="85" w:type="dxa"/>
+        </w:tblCellMar>
+        <w:tblLook w:val="04A0" w:firstRow="1" w:lastRow="0" w:firstColumn="1" w:lastColumn="0" w:noHBand="0" w:noVBand="1"/>
+      </w:tblPr>
+      <w:tblGrid>
+        <w:gridCol w:w="3315"/>
+        <w:gridCol w:w="1743"/>
+      </w:tblGrid>
+      <w:tr>
+        <w:trPr>
+          <w:trHeight w:val="77"/>
+        </w:trPr>
+        <w:tc>
+          <w:tcPr>
+            <w:tcW w:w="3315" w:type="dxa"/>
+            <w:shd w:val="clear" w:color="auto" w:fill="D9D9D9" w:themeFill="background1" w:themeFillShade="D9"/>
+            <w:vAlign w:val="center"/>
+          </w:tcPr>
+          <w:p>
+            <w:pPr>
+              <w:spacing w:before="40" w:after="40"/>
+              <w:jc w:val="center"/>
+              <w:rPr>
+                <w:rFonts w:ascii="Calibri" w:eastAsia="Calibri" w:hAnsi="Calibri" w:cs="Calibri"/>
+                <w:noProof/>
+              </w:rPr>
+            </w:pPr>
+            <w:r>
+              <w:rPr>
+                <w:rFonts w:ascii="Calibri" w:eastAsia="Calibri" w:hAnsi="Calibri" w:cs="Calibri"/>
+                <w:b/>
+                <w:bCs/>
+                <w:noProof/>
+                <w:color w:val="000000" w:themeColor="text1"/>
+              </w:rPr>
+              <w:t>Вход</w:t>
+            </w:r>
+          </w:p>
+        </w:tc>
+        <w:tc>
+          <w:tcPr>
+            <w:tcW w:w="1743" w:type="dxa"/>
+            <w:shd w:val="clear" w:color="auto" w:fill="D9D9D9" w:themeFill="background1" w:themeFillShade="D9"/>
+            <w:vAlign w:val="center"/>
+          </w:tcPr>
+          <w:p>
+            <w:pPr>
+              <w:spacing w:before="40" w:after="40"/>
+              <w:jc w:val="center"/>
+              <w:rPr>
+                <w:rFonts w:ascii="Calibri" w:eastAsia="Calibri" w:hAnsi="Calibri" w:cs="Calibri"/>
+                <w:noProof/>
+              </w:rPr>
+            </w:pPr>
+            <w:r>
+              <w:rPr>
+                <w:rFonts w:ascii="Calibri" w:eastAsia="Calibri" w:hAnsi="Calibri" w:cs="Calibri"/>
+                <w:b/>
+                <w:bCs/>
+                <w:noProof/>
+                <w:color w:val="000000" w:themeColor="text1"/>
+              </w:rPr>
+              <w:t>Изход</w:t>
+            </w:r>
+          </w:p>
+        </w:tc>
+      </w:tr>
+      <w:tr>
+        <w:tc>
+          <w:tcPr>
+            <w:tcW w:w="3315" w:type="dxa"/>
+            <w:vAlign w:val="center"/>
+          </w:tcPr>
+          <w:p>
+            <w:pPr>
+              <w:spacing w:before="40" w:after="40"/>
+              <w:rPr>
+                <w:rFonts w:ascii="Consolas" w:hAnsi="Consolas"/>
+                <w:noProof/>
+              </w:rPr>
+            </w:pPr>
+            <w:r>
+              <w:rPr>
+                <w:rFonts w:ascii="Consolas" w:hAnsi="Consolas"/>
+                <w:bCs/>
+                <w:noProof/>
+              </w:rPr>
+              <w:t>0.9 1.5 2.4 2.5 3.14</w:t>
+            </w:r>
+          </w:p>
+        </w:tc>
+        <w:tc>
+          <w:tcPr>
+            <w:tcW w:w="1743" w:type="dxa"/>
+            <w:vAlign w:val="center"/>
+          </w:tcPr>
+          <w:p>
+            <w:pPr>
+              <w:spacing w:before="40" w:after="40"/>
+              <w:rPr>
+                <w:rFonts w:ascii="Consolas" w:hAnsi="Consolas"/>
+                <w:noProof/>
+                <w:lang w:val="bg-BG"/>
+              </w:rPr>
+            </w:pPr>
+            <w:r>
+              <w:rPr>
+                <w:rFonts w:ascii="Consolas" w:hAnsi="Consolas"/>
+                <w:bCs/>
+                <w:noProof/>
+              </w:rPr>
+              <w:t>0.9 =&gt; 1</w:t>
+            </w:r>
+          </w:p>
+          <w:p>
+            <w:pPr>
+              <w:spacing w:before="40" w:after="40"/>
+              <w:rPr>
+                <w:rFonts w:ascii="Consolas" w:hAnsi="Consolas"/>
+                <w:noProof/>
+                <w:lang w:val="bg-BG"/>
+              </w:rPr>
+            </w:pPr>
+            <w:r>
+              <w:rPr>
+                <w:rFonts w:ascii="Consolas" w:hAnsi="Consolas"/>
+                <w:bCs/>
+                <w:noProof/>
+              </w:rPr>
+              <w:t>1.5 =&gt; 2</w:t>
+            </w:r>
+          </w:p>
+          <w:p>
+            <w:pPr>
+              <w:spacing w:before="40" w:after="40"/>
+              <w:rPr>
+                <w:rFonts w:ascii="Consolas" w:hAnsi="Consolas"/>
+                <w:noProof/>
+                <w:lang w:val="bg-BG"/>
+              </w:rPr>
+            </w:pPr>
+            <w:r>
+              <w:rPr>
+                <w:rFonts w:ascii="Consolas" w:hAnsi="Consolas"/>
+                <w:bCs/>
+                <w:noProof/>
+              </w:rPr>
+              <w:t>2.4 =&gt; 2</w:t>
+            </w:r>
+          </w:p>
+          <w:p>
+            <w:pPr>
+              <w:spacing w:before="40" w:after="40"/>
+              <w:rPr>
+                <w:rFonts w:ascii="Consolas" w:hAnsi="Consolas"/>
+                <w:noProof/>
+                <w:lang w:val="bg-BG"/>
+              </w:rPr>
+            </w:pPr>
+            <w:r>
+              <w:rPr>
+                <w:rFonts w:ascii="Consolas" w:hAnsi="Consolas"/>
+                <w:bCs/>
+                <w:noProof/>
+              </w:rPr>
+              <w:t>2.5 =&gt; 3</w:t>
+            </w:r>
+          </w:p>
+          <w:p>
+            <w:pPr>
+              <w:spacing w:before="40" w:after="40"/>
+              <w:rPr>
+                <w:rFonts w:ascii="Consolas" w:hAnsi="Consolas"/>
+                <w:noProof/>
+              </w:rPr>
+            </w:pPr>
+            <w:r>
+              <w:rPr>
+                <w:rFonts w:ascii="Consolas" w:hAnsi="Consolas"/>
+                <w:bCs/>
+                <w:noProof/>
+              </w:rPr>
+              <w:t>3.14 =&gt; 3</w:t>
+            </w:r>
+          </w:p>
+        </w:tc>
+      </w:tr>
+      <w:tr>
+        <w:tc>
+          <w:tcPr>
+            <w:tcW w:w="3315" w:type="dxa"/>
+            <w:vAlign w:val="center"/>
+          </w:tcPr>
+          <w:p>
+            <w:pPr>
+              <w:spacing w:before="40" w:after="40"/>
+              <w:rPr>
+                <w:rFonts w:ascii="Consolas" w:hAnsi="Consolas"/>
+                <w:noProof/>
+              </w:rPr>
+            </w:pPr>
+            <w:r>
+              <w:rPr>
+                <w:rFonts w:ascii="Consolas" w:hAnsi="Consolas"/>
+                <w:bCs/>
+                <w:noProof/>
+              </w:rPr>
+              <w:t>-5.01 -1.599 -2.5 -1.50 0</w:t>
+            </w:r>
+          </w:p>
+        </w:tc>
+        <w:tc>
+          <w:tcPr>
+            <w:tcW w:w="1743" w:type="dxa"/>
+            <w:vAlign w:val="center"/>
+          </w:tcPr>
+          <w:p>
+            <w:pPr>
+              <w:spacing w:before="40" w:after="40"/>
+              <w:rPr>
+                <w:rFonts w:ascii="Consolas" w:hAnsi="Consolas"/>
+                <w:bCs/>
+                <w:noProof/>
+                <w:lang w:val="bg-BG"/>
+              </w:rPr>
+            </w:pPr>
+            <w:r>
+              <w:rPr>
+                <w:rFonts w:ascii="Consolas" w:hAnsi="Consolas"/>
+                <w:bCs/>
+                <w:noProof/>
+              </w:rPr>
+              <w:t>-5.01 =&gt; -5</w:t>
+            </w:r>
+          </w:p>
+          <w:p>
+            <w:pPr>
+              <w:spacing w:before="40" w:after="40"/>
+              <w:rPr>
+                <w:rFonts w:ascii="Consolas" w:hAnsi="Consolas"/>
+                <w:bCs/>
+                <w:noProof/>
+                <w:lang w:val="bg-BG"/>
+              </w:rPr>
+            </w:pPr>
+            <w:r>
+              <w:rPr>
+                <w:rFonts w:ascii="Consolas" w:hAnsi="Consolas"/>
+                <w:bCs/>
+                <w:noProof/>
+              </w:rPr>
+              <w:t>-1.599 =&gt; -2</w:t>
+            </w:r>
+          </w:p>
+          <w:p>
+            <w:pPr>
+              <w:spacing w:before="40" w:after="40"/>
+              <w:rPr>
+                <w:rFonts w:ascii="Consolas" w:hAnsi="Consolas"/>
+                <w:bCs/>
+                <w:noProof/>
+                <w:lang w:val="bg-BG"/>
+              </w:rPr>
+            </w:pPr>
+            <w:r>
+              <w:rPr>
+                <w:rFonts w:ascii="Consolas" w:hAnsi="Consolas"/>
+                <w:bCs/>
+                <w:noProof/>
+              </w:rPr>
+              <w:t>-2.5 =&gt; -3</w:t>
+            </w:r>
+          </w:p>
+          <w:p>
+            <w:pPr>
+              <w:spacing w:before="40" w:after="40"/>
+              <w:rPr>
+                <w:rFonts w:ascii="Consolas" w:hAnsi="Consolas"/>
+                <w:bCs/>
+                <w:noProof/>
+                <w:lang w:val="bg-BG"/>
+              </w:rPr>
+            </w:pPr>
+            <w:r>
+              <w:rPr>
+                <w:rFonts w:ascii="Consolas" w:hAnsi="Consolas"/>
+                <w:bCs/>
+                <w:noProof/>
+              </w:rPr>
+              <w:t>-1.50 =&gt; -2</w:t>
+            </w:r>
+          </w:p>
+          <w:p>
+            <w:pPr>
+              <w:spacing w:before="40" w:after="40"/>
+              <w:rPr>
+                <w:rFonts w:ascii="Consolas" w:hAnsi="Consolas"/>
+                <w:bCs/>
+                <w:noProof/>
+              </w:rPr>
+            </w:pPr>
+            <w:r>
+              <w:rPr>
+                <w:rFonts w:ascii="Consolas" w:hAnsi="Consolas"/>
+                <w:bCs/>
+                <w:noProof/>
+              </w:rPr>
+              <w:t>0 =&gt; 0</w:t>
+            </w:r>
+          </w:p>
+        </w:tc>
+      </w:tr>
+    </w:tbl>
+    <w:p>
+      <w:pPr>
+        <w:pStyle w:val="Heading2"/>
+        <w:rPr>
+          <w:noProof/>
+          <w:lang w:val="bg-BG"/>
+        </w:rPr>
+      </w:pPr>
+      <w:r>
+        <w:rPr>
+          <w:noProof/>
+        </w:rPr>
+        <w:t>Обърнат масив от низове</w:t>
+      </w:r>
+    </w:p>
+    <w:p>
+      <w:pPr>
+        <w:tabs>
+          <w:tab w:val="num" w:pos="720"/>
+        </w:tabs>
+        <w:spacing w:line="240" w:lineRule="auto"/>
+        <w:rPr>
+          <w:noProof/>
+        </w:rPr>
+      </w:pPr>
+      <w:r>
+        <w:rPr>
+          <w:noProof/>
+        </w:rPr>
+        <w:t xml:space="preserve">Прочетете </w:t>
       </w:r>
       <w:r>
         <w:rPr>
           <w:b/>
           <w:bCs/>
           <w:noProof/>
-          <w:lang w:val="bg-BG"/>
-        </w:rPr>
-        <w:t>общият брой</w:t>
+        </w:rPr>
+        <w:t>масив от низове</w:t>
+      </w:r>
+      <w:r>
+        <w:rPr>
+          <w:noProof/>
+        </w:rPr>
+        <w:t xml:space="preserve"> (разделени с </w:t>
       </w:r>
       <w:r>
         <w:rPr>
           <w:b/>
           <w:bCs/>
           <w:noProof/>
-          <w:lang w:val="bg-BG"/>
-        </w:rPr>
-        <w:t xml:space="preserve"> на хората</w:t>
-      </w:r>
-      <w:r>
-        <w:rPr>
-          <w:noProof/>
-          <w:lang w:val="bg-BG"/>
-        </w:rPr>
-        <w:t xml:space="preserve"> във влака.</w:t>
+        </w:rPr>
+        <w:t>интервал</w:t>
+      </w:r>
+      <w:r>
+        <w:rPr>
+          <w:noProof/>
+        </w:rPr>
+        <w:t xml:space="preserve">), </w:t>
+      </w:r>
+      <w:r>
+        <w:rPr>
+          <w:b/>
+          <w:bCs/>
+          <w:noProof/>
+        </w:rPr>
+        <w:t>обърнете</w:t>
+      </w:r>
+      <w:r>
+        <w:rPr>
+          <w:noProof/>
+        </w:rPr>
+        <w:t xml:space="preserve"> го и </w:t>
+      </w:r>
+      <w:r>
+        <w:rPr>
+          <w:b/>
+          <w:bCs/>
+          <w:noProof/>
+        </w:rPr>
+        <w:t xml:space="preserve">принтирайте </w:t>
+      </w:r>
+      <w:r>
+        <w:rPr>
+          <w:noProof/>
+        </w:rPr>
+        <w:t>елементите:</w:t>
       </w:r>
     </w:p>
     <w:p>
       <w:pPr>
         <w:pStyle w:val="Heading3"/>
-        <w:spacing w:before="80" w:after="120" w:line="240" w:lineRule="auto"/>
-        <w:rPr>
-          <w:noProof/>
-          <w:lang w:val="bg-BG"/>
-        </w:rPr>
-      </w:pPr>
-      <w:r>
-        <w:rPr>
-          <w:noProof/>
-        </w:rPr>
-        <w:t>Примерен вход и пример</w:t>
+        <w:rPr>
+          <w:noProof/>
+          <w:lang w:val="bg-BG"/>
+        </w:rPr>
+      </w:pPr>
+      <w:r>
+        <w:rPr>
+          <w:noProof/>
+        </w:rPr>
+        <w:t>Пример</w:t>
+      </w:r>
+      <w:r>
+        <w:rPr>
+          <w:noProof/>
+          <w:lang w:val="bg-BG"/>
+        </w:rPr>
+        <w:t>и</w:t>
+      </w:r>
+    </w:p>
+    <w:tbl>
+      <w:tblPr>
+        <w:tblStyle w:val="TableGrid"/>
+        <w:tblW w:w="3300" w:type="dxa"/>
+        <w:tblInd w:w="23" w:type="dxa"/>
+        <w:tblCellMar>
+          <w:top w:w="57" w:type="dxa"/>
+          <w:left w:w="85" w:type="dxa"/>
+          <w:bottom w:w="57" w:type="dxa"/>
+          <w:right w:w="85" w:type="dxa"/>
+        </w:tblCellMar>
+        <w:tblLook w:val="04A0" w:firstRow="1" w:lastRow="0" w:firstColumn="1" w:lastColumn="0" w:noHBand="0" w:noVBand="1"/>
+      </w:tblPr>
+      <w:tblGrid>
+        <w:gridCol w:w="1665"/>
+        <w:gridCol w:w="1635"/>
+      </w:tblGrid>
+      <w:tr>
+        <w:tc>
+          <w:tcPr>
+            <w:tcW w:w="1665" w:type="dxa"/>
+            <w:shd w:val="clear" w:color="auto" w:fill="D9D9D9" w:themeFill="background1" w:themeFillShade="D9"/>
+            <w:vAlign w:val="center"/>
+          </w:tcPr>
+          <w:p>
+            <w:pPr>
+              <w:spacing w:before="40" w:after="40"/>
+              <w:jc w:val="center"/>
+              <w:rPr>
+                <w:rFonts w:ascii="Calibri" w:eastAsia="Calibri" w:hAnsi="Calibri" w:cs="Calibri"/>
+                <w:noProof/>
+              </w:rPr>
+            </w:pPr>
+            <w:r>
+              <w:rPr>
+                <w:rFonts w:ascii="Calibri" w:eastAsia="Calibri" w:hAnsi="Calibri" w:cs="Calibri"/>
+                <w:b/>
+                <w:bCs/>
+                <w:noProof/>
+                <w:color w:val="000000" w:themeColor="text1"/>
+              </w:rPr>
+              <w:t>Вход</w:t>
+            </w:r>
+          </w:p>
+        </w:tc>
+        <w:tc>
+          <w:tcPr>
+            <w:tcW w:w="1635" w:type="dxa"/>
+            <w:shd w:val="clear" w:color="auto" w:fill="D9D9D9" w:themeFill="background1" w:themeFillShade="D9"/>
+            <w:vAlign w:val="center"/>
+          </w:tcPr>
+          <w:p>
+            <w:pPr>
+              <w:spacing w:before="40" w:after="40"/>
+              <w:jc w:val="center"/>
+              <w:rPr>
+                <w:rFonts w:ascii="Calibri" w:eastAsia="Calibri" w:hAnsi="Calibri" w:cs="Calibri"/>
+                <w:noProof/>
+              </w:rPr>
+            </w:pPr>
+            <w:r>
+              <w:rPr>
+                <w:rFonts w:ascii="Calibri" w:eastAsia="Calibri" w:hAnsi="Calibri" w:cs="Calibri"/>
+                <w:b/>
+                <w:bCs/>
+                <w:noProof/>
+                <w:color w:val="000000" w:themeColor="text1"/>
+              </w:rPr>
+              <w:t>Изход</w:t>
+            </w:r>
+          </w:p>
+        </w:tc>
+      </w:tr>
+      <w:tr>
+        <w:tc>
+          <w:tcPr>
+            <w:tcW w:w="1665" w:type="dxa"/>
+            <w:vAlign w:val="center"/>
+          </w:tcPr>
+          <w:p>
+            <w:pPr>
+              <w:spacing w:before="40" w:after="40"/>
+              <w:rPr>
+                <w:rFonts w:ascii="Consolas" w:hAnsi="Consolas"/>
+                <w:noProof/>
+              </w:rPr>
+            </w:pPr>
+            <w:r>
+              <w:rPr>
+                <w:rFonts w:ascii="Consolas" w:hAnsi="Consolas"/>
+                <w:noProof/>
+              </w:rPr>
+              <w:t>a b c d e</w:t>
+            </w:r>
+          </w:p>
+        </w:tc>
+        <w:tc>
+          <w:tcPr>
+            <w:tcW w:w="1635" w:type="dxa"/>
+            <w:vAlign w:val="center"/>
+          </w:tcPr>
+          <w:p>
+            <w:pPr>
+              <w:spacing w:before="40" w:after="40"/>
+              <w:rPr>
+                <w:rFonts w:ascii="Consolas" w:hAnsi="Consolas"/>
+                <w:noProof/>
+              </w:rPr>
+            </w:pPr>
+            <w:r>
+              <w:rPr>
+                <w:rFonts w:ascii="Consolas" w:hAnsi="Consolas"/>
+                <w:noProof/>
+              </w:rPr>
+              <w:t>e d c b a</w:t>
+            </w:r>
+          </w:p>
+        </w:tc>
+      </w:tr>
+      <w:tr>
+        <w:tc>
+          <w:tcPr>
+            <w:tcW w:w="1665" w:type="dxa"/>
+            <w:vAlign w:val="center"/>
+          </w:tcPr>
+          <w:p>
+            <w:pPr>
+              <w:spacing w:before="40" w:after="40"/>
+              <w:rPr>
+                <w:rFonts w:ascii="Consolas" w:hAnsi="Consolas"/>
+                <w:noProof/>
+              </w:rPr>
+            </w:pPr>
+            <w:r>
+              <w:rPr>
+                <w:rFonts w:ascii="Consolas" w:hAnsi="Consolas"/>
+                <w:noProof/>
+              </w:rPr>
+              <w:t>-1 hi ho w</w:t>
+            </w:r>
+          </w:p>
+        </w:tc>
+        <w:tc>
+          <w:tcPr>
+            <w:tcW w:w="1635" w:type="dxa"/>
+            <w:vAlign w:val="center"/>
+          </w:tcPr>
+          <w:p>
+            <w:pPr>
+              <w:spacing w:before="40" w:after="40"/>
+              <w:rPr>
+                <w:rFonts w:ascii="Consolas" w:hAnsi="Consolas"/>
+                <w:noProof/>
+              </w:rPr>
+            </w:pPr>
+            <w:r>
+              <w:rPr>
+                <w:rFonts w:ascii="Consolas" w:hAnsi="Consolas"/>
+                <w:bCs/>
+                <w:noProof/>
+              </w:rPr>
+              <w:t>w ho hi -1</w:t>
+            </w:r>
+          </w:p>
+        </w:tc>
+      </w:tr>
+    </w:tbl>
+    <w:p>
+      <w:pPr>
+        <w:pStyle w:val="Heading2"/>
+        <w:rPr>
+          <w:noProof/>
+          <w:lang w:val="bg-BG"/>
+        </w:rPr>
+      </w:pPr>
+      <w:r>
+        <w:rPr>
+          <w:lang w:val="bg-BG"/>
+        </w:rPr>
+        <w:lastRenderedPageBreak/>
+        <w:t>В</w:t>
+      </w:r>
+      <w:r>
+        <w:rPr>
+          <w:lang w:val="bg-BG"/>
+        </w:rPr>
+        <w:t>лак</w:t>
+      </w:r>
+    </w:p>
+    <w:p>
+      <w:pPr>
+        <w:rPr>
+          <w:noProof/>
+          <w:lang w:val="bg-BG"/>
+        </w:rPr>
+      </w:pPr>
+      <w:r>
+        <w:rPr>
+          <w:noProof/>
+          <w:lang w:val="bg-BG"/>
+        </w:rPr>
+        <w:t>Ще Ви бъде даден бро</w:t>
+      </w:r>
+      <w:r>
+        <w:rPr>
+          <w:noProof/>
+          <w:lang w:val="bg-BG"/>
+        </w:rPr>
+        <w:t>я</w:t>
+      </w:r>
+      <w:r>
+        <w:rPr>
+          <w:noProof/>
+          <w:lang w:val="bg-BG"/>
+        </w:rPr>
+        <w:t xml:space="preserve"> на вагоните </w:t>
+      </w:r>
+      <w:r>
+        <w:rPr>
+          <w:b/>
+          <w:bCs/>
+          <w:noProof/>
+          <w:lang w:val="bg-BG"/>
+        </w:rPr>
+        <w:t>n</w:t>
+      </w:r>
+      <w:r>
+        <w:rPr>
+          <w:noProof/>
+          <w:lang w:val="bg-BG"/>
+        </w:rPr>
+        <w:t xml:space="preserve">. На следващите </w:t>
+      </w:r>
+      <w:r>
+        <w:rPr>
+          <w:b/>
+          <w:bCs/>
+          <w:noProof/>
+          <w:lang w:val="bg-BG"/>
+        </w:rPr>
+        <w:t>n</w:t>
+      </w:r>
+      <w:r>
+        <w:rPr>
+          <w:noProof/>
+          <w:lang w:val="bg-BG"/>
+        </w:rPr>
+        <w:t xml:space="preserve"> ред</w:t>
+      </w:r>
+      <w:r>
+        <w:rPr>
+          <w:noProof/>
+          <w:lang w:val="bg-BG"/>
+        </w:rPr>
+        <w:t>ове</w:t>
+      </w:r>
+      <w:r>
+        <w:rPr>
+          <w:noProof/>
+          <w:lang w:val="bg-BG"/>
+        </w:rPr>
+        <w:t xml:space="preserve"> ще</w:t>
+      </w:r>
+      <w:r>
+        <w:rPr>
+          <w:noProof/>
+          <w:lang w:val="bg-BG"/>
+        </w:rPr>
+        <w:t xml:space="preserve"> бъде</w:t>
+      </w:r>
+      <w:r>
+        <w:rPr>
+          <w:noProof/>
+          <w:lang w:val="bg-BG"/>
+        </w:rPr>
+        <w:t xml:space="preserve"> по</w:t>
+      </w:r>
+      <w:r>
+        <w:rPr>
+          <w:noProof/>
+          <w:lang w:val="bg-BG"/>
+        </w:rPr>
+        <w:t>сочен</w:t>
+      </w:r>
+      <w:r>
+        <w:rPr>
+          <w:noProof/>
+          <w:lang w:val="bg-BG"/>
+        </w:rPr>
+        <w:t xml:space="preserve"> </w:t>
+      </w:r>
+      <w:r>
+        <w:rPr>
+          <w:b/>
+          <w:bCs/>
+          <w:noProof/>
+          <w:lang w:val="bg-BG"/>
+        </w:rPr>
+        <w:t>броя на</w:t>
+      </w:r>
+      <w:r>
+        <w:rPr>
+          <w:b/>
+          <w:bCs/>
+          <w:noProof/>
+          <w:lang w:val="bg-BG"/>
+        </w:rPr>
+        <w:t xml:space="preserve"> хора</w:t>
+      </w:r>
+      <w:r>
+        <w:rPr>
+          <w:b/>
+          <w:bCs/>
+          <w:noProof/>
+          <w:lang w:val="bg-BG"/>
+        </w:rPr>
+        <w:t>та</w:t>
+      </w:r>
+      <w:r>
+        <w:rPr>
+          <w:noProof/>
+          <w:lang w:val="bg-BG"/>
+        </w:rPr>
+        <w:t xml:space="preserve">  във </w:t>
+      </w:r>
+      <w:r>
+        <w:rPr>
+          <w:b/>
+          <w:bCs/>
+          <w:noProof/>
+          <w:lang w:val="bg-BG"/>
+        </w:rPr>
+        <w:t>всеки вагон</w:t>
+      </w:r>
+      <w:r>
+        <w:rPr>
+          <w:noProof/>
+          <w:lang w:val="bg-BG"/>
+        </w:rPr>
+        <w:t>. Отпечатайте</w:t>
+      </w:r>
+      <w:r>
+        <w:rPr>
+          <w:b/>
+          <w:bCs/>
+          <w:noProof/>
+          <w:lang w:val="bg-BG"/>
+        </w:rPr>
+        <w:t xml:space="preserve"> </w:t>
+      </w:r>
+      <w:r>
+        <w:rPr>
+          <w:b/>
+          <w:bCs/>
+          <w:noProof/>
+          <w:lang w:val="bg-BG"/>
+        </w:rPr>
+        <w:t>броя на хората във всеки</w:t>
+      </w:r>
+      <w:r>
+        <w:rPr>
+          <w:b/>
+          <w:bCs/>
+          <w:noProof/>
+          <w:lang w:val="bg-BG"/>
+        </w:rPr>
+        <w:t xml:space="preserve"> в</w:t>
+      </w:r>
+      <w:r>
+        <w:rPr>
+          <w:b/>
+          <w:bCs/>
+          <w:noProof/>
+          <w:lang w:val="bg-BG"/>
+        </w:rPr>
+        <w:t>агон</w:t>
+      </w:r>
+      <w:r>
+        <w:rPr>
+          <w:noProof/>
+          <w:lang w:val="bg-BG"/>
+        </w:rPr>
+        <w:t xml:space="preserve"> и на </w:t>
+      </w:r>
+      <w:r>
+        <w:rPr>
+          <w:b/>
+          <w:bCs/>
+          <w:noProof/>
+          <w:lang w:val="bg-BG"/>
+        </w:rPr>
+        <w:t>следващият ред</w:t>
+      </w:r>
+      <w:r>
+        <w:rPr>
+          <w:b/>
+          <w:bCs/>
+          <w:noProof/>
+          <w:lang w:val="bg-BG"/>
+        </w:rPr>
+        <w:t>,</w:t>
+      </w:r>
+      <w:r>
+        <w:rPr>
+          <w:noProof/>
+          <w:lang w:val="bg-BG"/>
+        </w:rPr>
+        <w:t xml:space="preserve"> </w:t>
+      </w:r>
+      <w:r>
+        <w:rPr>
+          <w:b/>
+          <w:bCs/>
+          <w:noProof/>
+          <w:lang w:val="bg-BG"/>
+        </w:rPr>
+        <w:t>общият брой</w:t>
+      </w:r>
+      <w:r>
+        <w:rPr>
+          <w:b/>
+          <w:bCs/>
+          <w:noProof/>
+          <w:lang w:val="bg-BG"/>
+        </w:rPr>
+        <w:t xml:space="preserve"> на хората</w:t>
+      </w:r>
+      <w:r>
+        <w:rPr>
+          <w:noProof/>
+          <w:lang w:val="bg-BG"/>
+        </w:rPr>
+        <w:t xml:space="preserve"> във влака.</w:t>
+      </w:r>
+    </w:p>
+    <w:p>
+      <w:pPr>
+        <w:pStyle w:val="Heading3"/>
+      </w:pPr>
+      <w:r>
+        <w:rPr>
+          <w:noProof/>
+        </w:rPr>
+        <w:t>Пример</w:t>
+      </w:r>
+      <w:r>
+        <w:rPr>
+          <w:noProof/>
+          <w:lang w:val="bg-BG"/>
+        </w:rPr>
+        <w:t>и</w:t>
       </w:r>
     </w:p>
     <w:tbl>
@@ -937,17 +2763,19 @@
     <w:p>
       <w:pPr>
         <w:pStyle w:val="Heading3"/>
-        <w:spacing w:before="80" w:after="120" w:line="240" w:lineRule="auto"/>
-        <w:rPr>
-          <w:noProof/>
-          <w:lang w:val="bg-BG"/>
-        </w:rPr>
-      </w:pPr>
-      <w:r>
-        <w:rPr>
-          <w:noProof/>
-        </w:rPr>
-        <w:t>Примерен вход и пример</w:t>
+      </w:pPr>
+      <w:r>
+        <w:rPr>
+          <w:noProof/>
+        </w:rPr>
+        <w:t>Пример</w:t>
+      </w:r>
+      <w:r>
+        <w:rPr>
+          <w:noProof/>
+          <w:lang w:val="bg-BG"/>
+        </w:rPr>
+        <w:t>и</w:t>
       </w:r>
     </w:p>
     <w:tbl>
@@ -1357,8 +3185,13 @@
         <w:rPr>
           <w:noProof/>
         </w:rPr>
-        <w:lastRenderedPageBreak/>
-        <w:t>Завъртане на масиви</w:t>
+        <w:t xml:space="preserve">Завъртане на </w:t>
+      </w:r>
+      <w:r>
+        <w:rPr>
+          <w:lang w:val="bg-BG"/>
+        </w:rPr>
+        <w:t>масиви</w:t>
       </w:r>
     </w:p>
     <w:p>
@@ -1427,19 +3260,20 @@
     <w:p>
       <w:pPr>
         <w:pStyle w:val="Heading3"/>
-        <w:rPr>
-          <w:noProof/>
-          <w:lang w:val="bg-BG"/>
-        </w:rPr>
-      </w:pPr>
-      <w:r>
-        <w:rPr>
-          <w:noProof/>
-        </w:rPr>
-        <w:t xml:space="preserve">Примерен вход и </w:t>
-      </w:r>
-      <w:r>
-        <w:t>пример</w:t>
+      </w:pPr>
+      <w:r>
+        <w:rPr>
+          <w:noProof/>
+        </w:rPr>
+        <w:lastRenderedPageBreak/>
+        <w:t>Пример</w:t>
+      </w:r>
+      <w:r>
+        <w:rPr>
+          <w:noProof/>
+          <w:lang w:val="bg-BG"/>
+        </w:rPr>
+        <w:t>и</w:t>
       </w:r>
     </w:p>
     <w:tbl>
@@ -1816,26 +3650,19 @@
     <w:p>
       <w:pPr>
         <w:pStyle w:val="Heading3"/>
-        <w:rPr>
-          <w:noProof/>
-          <w:lang w:val="bg-BG"/>
-        </w:rPr>
-      </w:pPr>
-      <w:r>
-        <w:t>Примерен</w:t>
-      </w:r>
-      <w:r>
-        <w:rPr>
-          <w:noProof/>
-        </w:rPr>
-        <w:t xml:space="preserve"> вход и пример</w:t>
+      </w:pPr>
+      <w:r>
+        <w:rPr>
+          <w:lang w:val="bg-BG"/>
+        </w:rPr>
+        <w:t>Примери</w:t>
       </w:r>
     </w:p>
     <w:tbl>
       <w:tblPr>
         <w:tblStyle w:val="TableGrid1"/>
-        <w:tblW w:w="3849" w:type="dxa"/>
-        <w:tblInd w:w="-77" w:type="dxa"/>
+        <w:tblW w:w="3777" w:type="dxa"/>
+        <w:tblInd w:w="-5" w:type="dxa"/>
         <w:tblCellMar>
           <w:top w:w="57" w:type="dxa"/>
           <w:left w:w="85" w:type="dxa"/>
@@ -1845,7 +3672,7 @@
         <w:tblLook w:val="04A0" w:firstRow="1" w:lastRow="0" w:firstColumn="1" w:lastColumn="0" w:noHBand="0" w:noVBand="1"/>
       </w:tblPr>
       <w:tblGrid>
-        <w:gridCol w:w="2590"/>
+        <w:gridCol w:w="2518"/>
         <w:gridCol w:w="1259"/>
       </w:tblGrid>
       <w:tr>
@@ -1854,7 +3681,7 @@
         </w:trPr>
         <w:tc>
           <w:tcPr>
-            <w:tcW w:w="2590" w:type="dxa"/>
+            <w:tcW w:w="2518" w:type="dxa"/>
             <w:shd w:val="clear" w:color="auto" w:fill="D9D9D9" w:themeFill="background1" w:themeFillShade="D9"/>
           </w:tcPr>
           <w:p>
@@ -1907,7 +3734,7 @@
         </w:trPr>
         <w:tc>
           <w:tcPr>
-            <w:tcW w:w="2590" w:type="dxa"/>
+            <w:tcW w:w="2518" w:type="dxa"/>
           </w:tcPr>
           <w:p>
             <w:pPr>
@@ -1954,7 +3781,7 @@
         </w:trPr>
         <w:tc>
           <w:tcPr>
-            <w:tcW w:w="2590" w:type="dxa"/>
+            <w:tcW w:w="2518" w:type="dxa"/>
           </w:tcPr>
           <w:p>
             <w:pPr>
@@ -2001,7 +3828,7 @@
         </w:trPr>
         <w:tc>
           <w:tcPr>
-            <w:tcW w:w="2590" w:type="dxa"/>
+            <w:tcW w:w="2518" w:type="dxa"/>
           </w:tcPr>
           <w:p>
             <w:pPr>
@@ -2306,10 +4133,14 @@
         <w:rPr>
           <w:noProof/>
         </w:rPr>
-        <w:t xml:space="preserve">Примерен вход и </w:t>
-      </w:r>
-      <w:r>
-        <w:t>пример</w:t>
+        <w:t>Пример</w:t>
+      </w:r>
+      <w:r>
+        <w:rPr>
+          <w:noProof/>
+          <w:lang w:val="bg-BG"/>
+        </w:rPr>
+        <w:t>и</w:t>
       </w:r>
     </w:p>
     <w:tbl>
@@ -2882,7 +4713,6 @@
                 <w:bCs/>
                 <w:noProof/>
               </w:rPr>
-              <w:lastRenderedPageBreak/>
               <w:t>1 2 3</w:t>
             </w:r>
           </w:p>
@@ -3147,6 +4977,7 @@
         <w:rPr>
           <w:noProof/>
         </w:rPr>
+        <w:lastRenderedPageBreak/>
         <w:t>Максимална последователност от равни елементи</w:t>
       </w:r>
     </w:p>
@@ -3238,10 +5069,14 @@
         <w:rPr>
           <w:noProof/>
         </w:rPr>
-        <w:t xml:space="preserve">Примерен вход и </w:t>
-      </w:r>
-      <w:r>
-        <w:t>пример</w:t>
+        <w:t>Пример</w:t>
+      </w:r>
+      <w:r>
+        <w:rPr>
+          <w:noProof/>
+          <w:lang w:val="bg-BG"/>
+        </w:rPr>
+        <w:t>и</w:t>
       </w:r>
     </w:p>
     <w:tbl>
@@ -4117,6 +5952,9 @@
         </w:rPr>
       </w:pPr>
       <w:r>
+        <w:rPr>
+          <w:lang w:val="bg-BG"/>
+        </w:rPr>
         <w:t>Изход</w:t>
       </w:r>
     </w:p>
@@ -4185,12 +6023,8 @@
       <w:pPr>
         <w:pStyle w:val="Code"/>
         <w:spacing w:line="240" w:lineRule="auto"/>
-        <w:rPr>
-          <w:lang w:val="bg-BG"/>
-        </w:rPr>
-      </w:pPr>
-      <w:r>
-        <w:lastRenderedPageBreak/>
+      </w:pPr>
+      <w:r>
         <w:t>"{</w:t>
       </w:r>
       <w:r>
@@ -4201,6 +6035,9 @@
       </w:r>
       <w:r>
         <w:t>}"</w:t>
+      </w:r>
+      <w:r>
+        <w:br w:type="page"/>
       </w:r>
     </w:p>
     <w:p>
@@ -4215,10 +6052,15 @@
         <w:rPr>
           <w:noProof/>
         </w:rPr>
-        <w:t xml:space="preserve">Примерен вход и </w:t>
-      </w:r>
-      <w:r>
-        <w:t>пример</w:t>
+        <w:lastRenderedPageBreak/>
+        <w:t>Пример</w:t>
+      </w:r>
+      <w:r>
+        <w:rPr>
+          <w:noProof/>
+          <w:lang w:val="bg-BG"/>
+        </w:rPr>
+        <w:t>и</w:t>
       </w:r>
     </w:p>
     <w:tbl>
@@ -5322,7 +7164,7 @@
                           </pic:cNvPicPr>
                         </pic:nvPicPr>
                         <pic:blipFill>
-                          <a:blip r:embed="rId9" cstate="print">
+                          <a:blip r:embed="rId14" cstate="print">
                             <a:extLst>
                               <a:ext uri="{28A0092B-C50C-407E-A947-70E740481C1C}">
                                 <a14:useLocalDpi xmlns:a14="http://schemas.microsoft.com/office/drawing/2010/main" val="0"/>
@@ -5407,7 +7249,7 @@
                           </pic:cNvPicPr>
                         </pic:nvPicPr>
                         <pic:blipFill>
-                          <a:blip r:embed="rId10" cstate="print">
+                          <a:blip r:embed="rId15" cstate="print">
                             <a:extLst>
                               <a:ext uri="{28A0092B-C50C-407E-A947-70E740481C1C}">
                                 <a14:useLocalDpi xmlns:a14="http://schemas.microsoft.com/office/drawing/2010/main" val="0"/>
@@ -5438,7 +7280,7 @@
                           </pic:cNvPicPr>
                         </pic:nvPicPr>
                         <pic:blipFill>
-                          <a:blip r:embed="rId11" cstate="print">
+                          <a:blip r:embed="rId16" cstate="print">
                             <a:extLst>
                               <a:ext uri="{28A0092B-C50C-407E-A947-70E740481C1C}">
                                 <a14:useLocalDpi xmlns:a14="http://schemas.microsoft.com/office/drawing/2010/main" val="0"/>
@@ -5467,7 +7309,7 @@
               </wp:inline>
             </w:drawing>
           </mc:Choice>
-          <mc:Fallback xmlns:a14="http://schemas.microsoft.com/office/drawing/2010/main" xmlns:pic="http://schemas.openxmlformats.org/drawingml/2006/picture" xmlns:a="http://schemas.openxmlformats.org/drawingml/2006/main">
+          <mc:Fallback xmlns:a="http://schemas.openxmlformats.org/drawingml/2006/main" xmlns:pic="http://schemas.openxmlformats.org/drawingml/2006/picture" xmlns:a14="http://schemas.microsoft.com/office/drawing/2010/main">
             <w:pict>
               <v:group id="Group 8" style="width:353.65pt;height:51.15pt;mso-position-horizontal-relative:char;mso-position-vertical-relative:line" coordsize="44915,6498" o:spid="_x0000_s1026" w14:anchorId="63E7ADF1" o:gfxdata="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">
                 <v:shapetype id="_x0000_t75" coordsize="21600,21600" filled="f" stroked="f" o:spt="75" o:preferrelative="t" path="m@4@5l@4@11@9@11@9@5xe">
@@ -5490,7 +7332,7 @@
                   <o:lock v:ext="edit" aspectratio="t"/>
                 </v:shapetype>
                 <v:shape id="Picture 9" style="position:absolute;left:17145;top:84;width:10795;height:6414;visibility:visible;mso-wrap-style:square" o:spid="_x0000_s1027" type="#_x0000_t75" o:gfxdata="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">
-                  <v:imagedata o:title="" r:id="rId12"/>
+                  <v:imagedata o:title="" r:id="rId17"/>
                 </v:shape>
                 <v:shapetype id="_x0000_t13" coordsize="21600,21600" o:spt="13" adj="16200,5400" path="m@0,l@0@1,0@1,0@2@0@2@0,21600,21600,10800xe">
                   <v:stroke joinstyle="miter"/>
@@ -5511,10 +7353,10 @@
                 <v:shape id="Right Arrow 7" style="position:absolute;left:13038;top:2243;width:2413;height:2074;visibility:visible;mso-wrap-style:square;v-text-anchor:middle" o:spid="_x0000_s1028" fillcolor="#f0a22e" strokecolor="#b0761f" strokeweight="1pt" type="#_x0000_t13" adj="12316" o:gfxdata="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"/>
                 <v:shape id="Right Arrow 7" style="position:absolute;left:29887;top:2201;width:2413;height:2074;visibility:visible;mso-wrap-style:square;v-text-anchor:middle" o:spid="_x0000_s1029" fillcolor="#f0a22e" strokecolor="#b0761f" strokeweight="1pt" type="#_x0000_t13" adj="12316" o:gfxdata="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"/>
                 <v:shape id="Picture 12" style="position:absolute;left:34120;top:84;width:10795;height:6414;visibility:visible;mso-wrap-style:square" o:spid="_x0000_s1030" type="#_x0000_t75" o:gfxdata="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">
-                  <v:imagedata o:title="" r:id="rId13"/>
+                  <v:imagedata o:title="" r:id="rId18"/>
                 </v:shape>
                 <v:shape id="Picture 13" style="position:absolute;width:10795;height:6413;visibility:visible;mso-wrap-style:square" o:spid="_x0000_s1031" type="#_x0000_t75" o:gfxdata="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">
-                  <v:imagedata o:title="" r:id="rId14"/>
+                  <v:imagedata o:title="" r:id="rId19"/>
                 </v:shape>
                 <w10:anchorlock/>
               </v:group>
@@ -5919,7 +7761,6 @@
           <w:noProof/>
           <w:lang w:val="bg-BG"/>
         </w:rPr>
-        <w:lastRenderedPageBreak/>
         <w:t xml:space="preserve">Ако в клетка има калинка, отпечатайте </w:t>
       </w:r>
       <w:r>
@@ -5964,6 +7805,15 @@
         </w:rPr>
         <w:t>'0'</w:t>
       </w:r>
+      <w:r>
+        <w:rPr>
+          <w:b/>
+          <w:bCs/>
+          <w:noProof/>
+          <w:lang w:val="bg-BG"/>
+        </w:rPr>
+        <w:br w:type="page"/>
+      </w:r>
     </w:p>
     <w:p>
       <w:pPr>
@@ -5974,6 +7824,7 @@
           <w:noProof/>
           <w:lang w:val="bg-BG"/>
         </w:rPr>
+        <w:lastRenderedPageBreak/>
         <w:t>Бележки</w:t>
       </w:r>
     </w:p>
@@ -6200,12 +8051,22 @@
     <w:p>
       <w:pPr>
         <w:pStyle w:val="Heading3"/>
-      </w:pPr>
-      <w:r>
-        <w:rPr>
-          <w:noProof/>
-        </w:rPr>
-        <w:t>Примерен вход и пример</w:t>
+        <w:rPr>
+          <w:lang w:val="bg-BG"/>
+        </w:rPr>
+      </w:pPr>
+      <w:r>
+        <w:rPr>
+          <w:noProof/>
+        </w:rPr>
+        <w:t>Пример</w:t>
+      </w:r>
+      <w:r>
+        <w:rPr>
+          <w:noProof/>
+          <w:lang w:val="bg-BG"/>
+        </w:rPr>
+        <w:t>и</w:t>
       </w:r>
     </w:p>
     <w:tbl>
@@ -6633,6 +8494,9 @@
             <w:pPr>
               <w:spacing w:before="40" w:after="40"/>
               <w:jc w:val="both"/>
+              <w:rPr>
+                <w:lang w:val="bg-BG"/>
+              </w:rPr>
             </w:pPr>
             <w:r>
               <w:rPr>
@@ -6640,8 +8504,9 @@
                 <w:b/>
                 <w:bCs/>
                 <w:noProof/>
-              </w:rPr>
-              <w:t>Обяснения</w:t>
+                <w:lang w:val="bg-BG"/>
+              </w:rPr>
+              <w:t>Изход</w:t>
             </w:r>
           </w:p>
         </w:tc>
@@ -6971,8 +8836,8 @@
       </w:pPr>
     </w:p>
     <w:sectPr>
-      <w:headerReference w:type="default" r:id="rId15"/>
-      <w:footerReference w:type="default" r:id="rId16"/>
+      <w:headerReference w:type="default" r:id="rId20"/>
+      <w:footerReference w:type="default" r:id="rId21"/>
       <w:pgSz w:w="11909" w:h="16834" w:code="9"/>
       <w:pgMar w:top="567" w:right="737" w:bottom="1077" w:left="737" w:header="567" w:footer="794" w:gutter="0"/>
       <w:cols w:space="720"/>
@@ -7197,12 +9062,21 @@
                             </w:rPr>
                             <w:t xml:space="preserve">© </w:t>
                           </w:r>
+                          <w:proofErr w:type="spellStart"/>
                           <w:r>
                             <w:rPr>
                               <w:sz w:val="17"/>
                               <w:szCs w:val="17"/>
                             </w:rPr>
-                            <w:t xml:space="preserve">SoftUni – </w:t>
+                            <w:t>SoftUni</w:t>
+                          </w:r>
+                          <w:proofErr w:type="spellEnd"/>
+                          <w:r>
+                            <w:rPr>
+                              <w:sz w:val="17"/>
+                              <w:szCs w:val="17"/>
+                            </w:rPr>
+                            <w:t xml:space="preserve"> – </w:t>
                           </w:r>
                           <w:hyperlink r:id="rId1" w:history="1">
                             <w:r>
@@ -8045,7 +9919,7 @@
                                   </pic:cNvPicPr>
                                 </pic:nvPicPr>
                                 <pic:blipFill>
-                                  <a:blip r:embed="rId2">
+                                  <a:blip r:embed="rId21">
                                     <a:extLst>
                                       <a:ext uri="{28A0092B-C50C-407E-A947-70E740481C1C}">
                                         <a14:useLocalDpi xmlns:a14="http://schemas.microsoft.com/office/drawing/2010/main" val="0"/>
@@ -8094,7 +9968,7 @@
                           <wp:extent cx="180000" cy="180000"/>
                           <wp:effectExtent l="0" t="0" r="0" b="0"/>
                           <wp:docPr id="2" name="Picture 2">
-                            <a:hlinkClick xmlns:a="http://schemas.openxmlformats.org/drawingml/2006/main" r:id="rId3"/>
+                            <a:hlinkClick xmlns:a="http://schemas.openxmlformats.org/drawingml/2006/main" r:id="rId22"/>
                           </wp:docPr>
                           <wp:cNvGraphicFramePr>
                             <a:graphicFrameLocks xmlns:a="http://schemas.openxmlformats.org/drawingml/2006/main" noChangeAspect="1"/>
@@ -8104,14 +9978,14 @@
                               <pic:pic xmlns:pic="http://schemas.openxmlformats.org/drawingml/2006/picture">
                                 <pic:nvPicPr>
                                   <pic:cNvPr id="2" name="Picture 2">
-                                    <a:hlinkClick r:id="rId3"/>
+                                    <a:hlinkClick r:id="rId22"/>
                                   </pic:cNvPr>
                                   <pic:cNvPicPr>
                                     <a:picLocks noChangeAspect="1" noChangeArrowheads="1"/>
                                   </pic:cNvPicPr>
                                 </pic:nvPicPr>
                                 <pic:blipFill>
-                                  <a:blip r:embed="rId4">
+                                  <a:blip r:embed="rId23">
                                     <a:extLst>
                                       <a:ext uri="{28A0092B-C50C-407E-A947-70E740481C1C}">
                                         <a14:useLocalDpi xmlns:a14="http://schemas.microsoft.com/office/drawing/2010/main" val="0"/>
@@ -8160,7 +10034,7 @@
                           <wp:extent cx="180000" cy="180000"/>
                           <wp:effectExtent l="0" t="0" r="0" b="0"/>
                           <wp:docPr id="5" name="Picture 5" title="Software University @ Facebook">
-                            <a:hlinkClick xmlns:a="http://schemas.openxmlformats.org/drawingml/2006/main" r:id="rId5"/>
+                            <a:hlinkClick xmlns:a="http://schemas.openxmlformats.org/drawingml/2006/main" r:id="rId24"/>
                           </wp:docPr>
                           <wp:cNvGraphicFramePr>
                             <a:graphicFrameLocks xmlns:a="http://schemas.openxmlformats.org/drawingml/2006/main" noChangeAspect="1"/>
@@ -8170,12 +10044,12 @@
                               <pic:pic xmlns:pic="http://schemas.openxmlformats.org/drawingml/2006/picture">
                                 <pic:nvPicPr>
                                   <pic:cNvPr id="5" name="Picture 5" title="Software University @ Facebook">
-                                    <a:hlinkClick r:id="rId5"/>
+                                    <a:hlinkClick r:id="rId24"/>
                                   </pic:cNvPr>
                                   <pic:cNvPicPr/>
                                 </pic:nvPicPr>
                                 <pic:blipFill>
-                                  <a:blip r:embed="rId6"/>
+                                  <a:blip r:embed="rId25"/>
                                   <a:stretch>
                                     <a:fillRect/>
                                   </a:stretch>
@@ -8213,7 +10087,7 @@
                           <wp:extent cx="180000" cy="180000"/>
                           <wp:effectExtent l="0" t="0" r="0" b="0"/>
                           <wp:docPr id="20" name="Picture 20">
-                            <a:hlinkClick xmlns:a="http://schemas.openxmlformats.org/drawingml/2006/main" r:id="rId7"/>
+                            <a:hlinkClick xmlns:a="http://schemas.openxmlformats.org/drawingml/2006/main" r:id="rId26"/>
                           </wp:docPr>
                           <wp:cNvGraphicFramePr>
                             <a:graphicFrameLocks xmlns:a="http://schemas.openxmlformats.org/drawingml/2006/main" noChangeAspect="1"/>
@@ -8223,20 +10097,20 @@
                               <pic:pic xmlns:pic="http://schemas.openxmlformats.org/drawingml/2006/picture">
                                 <pic:nvPicPr>
                                   <pic:cNvPr id="20" name="Picture 20">
-                                    <a:hlinkClick r:id="rId7"/>
+                                    <a:hlinkClick r:id="rId26"/>
                                   </pic:cNvPr>
                                   <pic:cNvPicPr>
                                     <a:picLocks noChangeAspect="1" noChangeArrowheads="1"/>
                                   </pic:cNvPicPr>
                                 </pic:nvPicPr>
                                 <pic:blipFill>
-                                  <a:blip r:embed="rId8">
+                                  <a:blip r:embed="rId27">
                                     <a:extLst>
                                       <a:ext uri="{28A0092B-C50C-407E-A947-70E740481C1C}">
                                         <a14:useLocalDpi xmlns:a14="http://schemas.microsoft.com/office/drawing/2010/main" val="0"/>
                                       </a:ext>
                                       <a:ext uri="{837473B0-CC2E-450A-ABE3-18F120FF3D39}">
-                                        <a1611:picAttrSrcUrl xmlns:a1611="http://schemas.microsoft.com/office/drawing/2016/11/main" r:id="rId9"/>
+                                        <a1611:picAttrSrcUrl xmlns:a1611="http://schemas.microsoft.com/office/drawing/2016/11/main" r:id="rId28"/>
                                       </a:ext>
                                     </a:extLst>
                                   </a:blip>
@@ -8282,7 +10156,7 @@
                           <wp:extent cx="180000" cy="180000"/>
                           <wp:effectExtent l="0" t="0" r="0" b="0"/>
                           <wp:docPr id="7" name="Picture 7" title="Software University @ Twitter">
-                            <a:hlinkClick xmlns:a="http://schemas.openxmlformats.org/drawingml/2006/main" r:id="rId10"/>
+                            <a:hlinkClick xmlns:a="http://schemas.openxmlformats.org/drawingml/2006/main" r:id="rId29"/>
                           </wp:docPr>
                           <wp:cNvGraphicFramePr>
                             <a:graphicFrameLocks xmlns:a="http://schemas.openxmlformats.org/drawingml/2006/main" noChangeAspect="1"/>
@@ -8292,12 +10166,12 @@
                               <pic:pic xmlns:pic="http://schemas.openxmlformats.org/drawingml/2006/picture">
                                 <pic:nvPicPr>
                                   <pic:cNvPr id="7" name="Picture 7" title="Software University @ Twitter">
-                                    <a:hlinkClick r:id="rId10"/>
+                                    <a:hlinkClick r:id="rId29"/>
                                   </pic:cNvPr>
                                   <pic:cNvPicPr/>
                                 </pic:nvPicPr>
                                 <pic:blipFill>
-                                  <a:blip r:embed="rId11"/>
+                                  <a:blip r:embed="rId30"/>
                                   <a:stretch>
                                     <a:fillRect/>
                                   </a:stretch>
@@ -8335,7 +10209,7 @@
                           <wp:extent cx="180000" cy="180000"/>
                           <wp:effectExtent l="0" t="0" r="0" b="0"/>
                           <wp:docPr id="17" name="Picture 17" title="Software University @ YouTube">
-                            <a:hlinkClick xmlns:a="http://schemas.openxmlformats.org/drawingml/2006/main" r:id="rId12"/>
+                            <a:hlinkClick xmlns:a="http://schemas.openxmlformats.org/drawingml/2006/main" r:id="rId31"/>
                           </wp:docPr>
                           <wp:cNvGraphicFramePr>
                             <a:graphicFrameLocks xmlns:a="http://schemas.openxmlformats.org/drawingml/2006/main" noChangeAspect="1"/>
@@ -8345,12 +10219,12 @@
                               <pic:pic xmlns:pic="http://schemas.openxmlformats.org/drawingml/2006/picture">
                                 <pic:nvPicPr>
                                   <pic:cNvPr id="17" name="Picture 17" title="Software University @ YouTube">
-                                    <a:hlinkClick r:id="rId12"/>
+                                    <a:hlinkClick r:id="rId31"/>
                                   </pic:cNvPr>
                                   <pic:cNvPicPr/>
                                 </pic:nvPicPr>
                                 <pic:blipFill>
-                                  <a:blip r:embed="rId13"/>
+                                  <a:blip r:embed="rId32"/>
                                   <a:stretch>
                                     <a:fillRect/>
                                   </a:stretch>
@@ -8388,7 +10262,7 @@
                           <wp:extent cx="180000" cy="180000"/>
                           <wp:effectExtent l="0" t="0" r="0" b="0"/>
                           <wp:docPr id="21" name="Picture 21">
-                            <a:hlinkClick xmlns:a="http://schemas.openxmlformats.org/drawingml/2006/main" r:id="rId14"/>
+                            <a:hlinkClick xmlns:a="http://schemas.openxmlformats.org/drawingml/2006/main" r:id="rId33"/>
                           </wp:docPr>
                           <wp:cNvGraphicFramePr>
                             <a:graphicFrameLocks xmlns:a="http://schemas.openxmlformats.org/drawingml/2006/main" noChangeAspect="1"/>
@@ -8398,14 +10272,14 @@
                               <pic:pic xmlns:pic="http://schemas.openxmlformats.org/drawingml/2006/picture">
                                 <pic:nvPicPr>
                                   <pic:cNvPr id="21" name="Picture 21">
-                                    <a:hlinkClick r:id="rId14"/>
+                                    <a:hlinkClick r:id="rId33"/>
                                   </pic:cNvPr>
                                   <pic:cNvPicPr>
                                     <a:picLocks noChangeAspect="1" noChangeArrowheads="1"/>
                                   </pic:cNvPicPr>
                                 </pic:nvPicPr>
                                 <pic:blipFill rotWithShape="1">
-                                  <a:blip r:embed="rId15">
+                                  <a:blip r:embed="rId34">
                                     <a:extLst>
                                       <a:ext uri="{28A0092B-C50C-407E-A947-70E740481C1C}">
                                         <a14:useLocalDpi xmlns:a14="http://schemas.microsoft.com/office/drawing/2010/main" val="0"/>
@@ -8457,7 +10331,7 @@
                           <wp:extent cx="180000" cy="180000"/>
                           <wp:effectExtent l="0" t="0" r="0" b="0"/>
                           <wp:docPr id="22" name="Picture 22">
-                            <a:hlinkClick xmlns:a="http://schemas.openxmlformats.org/drawingml/2006/main" r:id="rId16"/>
+                            <a:hlinkClick xmlns:a="http://schemas.openxmlformats.org/drawingml/2006/main" r:id="rId35"/>
                           </wp:docPr>
                           <wp:cNvGraphicFramePr>
                             <a:graphicFrameLocks xmlns:a="http://schemas.openxmlformats.org/drawingml/2006/main" noChangeAspect="1"/>
@@ -8467,14 +10341,14 @@
                               <pic:pic xmlns:pic="http://schemas.openxmlformats.org/drawingml/2006/picture">
                                 <pic:nvPicPr>
                                   <pic:cNvPr id="22" name="Picture 22">
-                                    <a:hlinkClick r:id="rId16"/>
+                                    <a:hlinkClick r:id="rId35"/>
                                   </pic:cNvPr>
                                   <pic:cNvPicPr>
                                     <a:picLocks noChangeAspect="1" noChangeArrowheads="1"/>
                                   </pic:cNvPicPr>
                                 </pic:nvPicPr>
                                 <pic:blipFill>
-                                  <a:blip r:embed="rId17">
+                                  <a:blip r:embed="rId36">
                                     <a:extLst>
                                       <a:ext uri="{28A0092B-C50C-407E-A947-70E740481C1C}">
                                         <a14:useLocalDpi xmlns:a14="http://schemas.microsoft.com/office/drawing/2010/main" val="0"/>
@@ -8523,7 +10397,7 @@
                           <wp:extent cx="180000" cy="180000"/>
                           <wp:effectExtent l="0" t="0" r="0" b="0"/>
                           <wp:docPr id="23" name="Picture 23" title="Software University: Email Us">
-                            <a:hlinkClick xmlns:a="http://schemas.openxmlformats.org/drawingml/2006/main" r:id="rId18"/>
+                            <a:hlinkClick xmlns:a="http://schemas.openxmlformats.org/drawingml/2006/main" r:id="rId37"/>
                           </wp:docPr>
                           <wp:cNvGraphicFramePr>
                             <a:graphicFrameLocks xmlns:a="http://schemas.openxmlformats.org/drawingml/2006/main" noChangeAspect="1"/>
@@ -8533,12 +10407,12 @@
                               <pic:pic xmlns:pic="http://schemas.openxmlformats.org/drawingml/2006/picture">
                                 <pic:nvPicPr>
                                   <pic:cNvPr id="23" name="Picture 23" title="Software University: Email Us">
-                                    <a:hlinkClick r:id="rId18"/>
+                                    <a:hlinkClick r:id="rId37"/>
                                   </pic:cNvPr>
                                   <pic:cNvPicPr/>
                                 </pic:nvPicPr>
                                 <pic:blipFill>
-                                  <a:blip r:embed="rId19"/>
+                                  <a:blip r:embed="rId38"/>
                                   <a:stretch>
                                     <a:fillRect/>
                                   </a:stretch>
@@ -8600,7 +10474,7 @@
                   </pic:cNvPicPr>
                 </pic:nvPicPr>
                 <pic:blipFill>
-                  <a:blip r:embed="rId21">
+                  <a:blip r:embed="rId39">
                     <a:extLst>
                       <a:ext uri="{28A0092B-C50C-407E-A947-70E740481C1C}">
                         <a14:useLocalDpi xmlns:a14="http://schemas.microsoft.com/office/drawing/2010/main" val="0"/>
@@ -8704,7 +10578,7 @@
             </wp:anchor>
           </w:drawing>
         </mc:Choice>
-        <mc:Fallback xmlns:a1611="http://schemas.microsoft.com/office/drawing/2016/11/main" xmlns:a14="http://schemas.microsoft.com/office/drawing/2010/main" xmlns:pic="http://schemas.openxmlformats.org/drawingml/2006/picture" xmlns:a="http://schemas.openxmlformats.org/drawingml/2006/main">
+        <mc:Fallback xmlns:a="http://schemas.openxmlformats.org/drawingml/2006/main" xmlns:pic="http://schemas.openxmlformats.org/drawingml/2006/picture" xmlns:a14="http://schemas.microsoft.com/office/drawing/2010/main" xmlns:a1611="http://schemas.microsoft.com/office/drawing/2016/11/main">
           <w:pict>
             <v:line id="Straight Connector 19" style="position:absolute;flip:y;z-index:251622400;visibility:visible;mso-wrap-style:square;mso-width-percent:0;mso-height-percent:0;mso-wrap-distance-left:9pt;mso-wrap-distance-top:0;mso-wrap-distance-right:9pt;mso-wrap-distance-bottom:0;mso-position-horizontal:absolute;mso-position-horizontal-relative:text;mso-position-vertical:absolute;mso-position-vertical-relative:text;mso-width-percent:0;mso-height-percent:0;mso-width-relative:page;mso-height-relative:page" o:spid="_x0000_s1026" strokecolor="#974706 [1609]" strokeweight="1pt" from="-.1pt,5.2pt" to="520.7pt,5.2pt" w14:anchorId="60BE7D18" o:gfxdata="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">
               <v:stroke endcap="round"/>

</xml_diff>

<commit_message>
Added TODOs for "01. Arrays" exercises
</commit_message>
<xml_diff>
--- a/Courses/Software-Sciences/Module-2-DS-and-Algo-New/01-Arrays/01-Arrays-Exercises.docx
+++ b/Courses/Software-Sciences/Module-2-DS-and-Algo-New/01-Arrays/01-Arrays-Exercises.docx
@@ -1,6 +1,6 @@
 
 <file path=word/document.xml><?xml version="1.0" encoding="utf-8"?>
-<w:document xmlns:wpc="http://schemas.microsoft.com/office/word/2010/wordprocessingCanvas" xmlns:cx="http://schemas.microsoft.com/office/drawing/2014/chartex" xmlns:cx1="http://schemas.microsoft.com/office/drawing/2015/9/8/chartex" xmlns:cx2="http://schemas.microsoft.com/office/drawing/2015/10/21/chartex" xmlns:cx3="http://schemas.microsoft.com/office/drawing/2016/5/9/chartex" xmlns:cx4="http://schemas.microsoft.com/office/drawing/2016/5/10/chartex" xmlns:cx5="http://schemas.microsoft.com/office/drawing/2016/5/11/chartex" xmlns:cx6="http://schemas.microsoft.com/office/drawing/2016/5/12/chartex" xmlns:cx7="http://schemas.microsoft.com/office/drawing/2016/5/13/chartex" xmlns:cx8="http://schemas.microsoft.com/office/drawing/2016/5/14/chartex" xmlns:mc="http://schemas.openxmlformats.org/markup-compatibility/2006" xmlns:aink="http://schemas.microsoft.com/office/drawing/2016/ink" xmlns:am3d="http://schemas.microsoft.com/office/drawing/2017/model3d" xmlns:o="urn:schemas-microsoft-com:office:office" xmlns:oel="http://schemas.microsoft.com/office/2019/extlst" xmlns:r="http://schemas.openxmlformats.org/officeDocument/2006/relationships" xmlns:m="http://schemas.openxmlformats.org/officeDocument/2006/math" xmlns:v="urn:schemas-microsoft-com:vml" xmlns:wp14="http://schemas.microsoft.com/office/word/2010/wordprocessingDrawing" xmlns:wp="http://schemas.openxmlformats.org/drawingml/2006/wordprocessingDrawing" xmlns:w10="urn:schemas-microsoft-com:office:word" xmlns:w="http://schemas.openxmlformats.org/wordprocessingml/2006/main" xmlns:w14="http://schemas.microsoft.com/office/word/2010/wordml" xmlns:w15="http://schemas.microsoft.com/office/word/2012/wordml" xmlns:w16cex="http://schemas.microsoft.com/office/word/2018/wordml/cex" xmlns:w16cid="http://schemas.microsoft.com/office/word/2016/wordml/cid" xmlns:w16="http://schemas.microsoft.com/office/word/2018/wordml" xmlns:w16sdtdh="http://schemas.microsoft.com/office/word/2020/wordml/sdtdatahash" xmlns:w16se="http://schemas.microsoft.com/office/word/2015/wordml/symex" xmlns:wpg="http://schemas.microsoft.com/office/word/2010/wordprocessingGroup" xmlns:wpi="http://schemas.microsoft.com/office/word/2010/wordprocessingInk" xmlns:wne="http://schemas.microsoft.com/office/word/2006/wordml" xmlns:wps="http://schemas.microsoft.com/office/word/2010/wordprocessingShape" mc:Ignorable="w14 w15 w16se w16cid w16 w16cex w16sdtdh wp14">
+<w:document xmlns:wpc="http://schemas.microsoft.com/office/word/2010/wordprocessingCanvas" xmlns:cx="http://schemas.microsoft.com/office/drawing/2014/chartex" xmlns:cx1="http://schemas.microsoft.com/office/drawing/2015/9/8/chartex" xmlns:cx2="http://schemas.microsoft.com/office/drawing/2015/10/21/chartex" xmlns:cx3="http://schemas.microsoft.com/office/drawing/2016/5/9/chartex" xmlns:cx4="http://schemas.microsoft.com/office/drawing/2016/5/10/chartex" xmlns:cx5="http://schemas.microsoft.com/office/drawing/2016/5/11/chartex" xmlns:cx6="http://schemas.microsoft.com/office/drawing/2016/5/12/chartex" xmlns:cx7="http://schemas.microsoft.com/office/drawing/2016/5/13/chartex" xmlns:cx8="http://schemas.microsoft.com/office/drawing/2016/5/14/chartex" xmlns:mc="http://schemas.openxmlformats.org/markup-compatibility/2006" xmlns:aink="http://schemas.microsoft.com/office/drawing/2016/ink" xmlns:am3d="http://schemas.microsoft.com/office/drawing/2017/model3d" xmlns:o="urn:schemas-microsoft-com:office:office" xmlns:oel="http://schemas.microsoft.com/office/2019/extlst" xmlns:r="http://schemas.openxmlformats.org/officeDocument/2006/relationships" xmlns:m="http://schemas.openxmlformats.org/officeDocument/2006/math" xmlns:v="urn:schemas-microsoft-com:vml" xmlns:wp14="http://schemas.microsoft.com/office/word/2010/wordprocessingDrawing" xmlns:wp="http://schemas.openxmlformats.org/drawingml/2006/wordprocessingDrawing" xmlns:w10="urn:schemas-microsoft-com:office:word" xmlns:w="http://schemas.openxmlformats.org/wordprocessingml/2006/main" xmlns:w14="http://schemas.microsoft.com/office/word/2010/wordml" xmlns:w15="http://schemas.microsoft.com/office/word/2012/wordml" xmlns:w16cex="http://schemas.microsoft.com/office/word/2018/wordml/cex" xmlns:w16cid="http://schemas.microsoft.com/office/word/2016/wordml/cid" xmlns:w16="http://schemas.microsoft.com/office/word/2018/wordml" xmlns:w16du="http://schemas.microsoft.com/office/word/2023/wordml/word16du" xmlns:w16sdtdh="http://schemas.microsoft.com/office/word/2020/wordml/sdtdatahash" xmlns:w16se="http://schemas.microsoft.com/office/word/2015/wordml/symex" xmlns:wpg="http://schemas.microsoft.com/office/word/2010/wordprocessingGroup" xmlns:wpi="http://schemas.microsoft.com/office/word/2010/wordprocessingInk" xmlns:wne="http://schemas.microsoft.com/office/word/2006/wordml" xmlns:wps="http://schemas.microsoft.com/office/word/2010/wordprocessingShape" mc:Ignorable="w14 w15 w16se w16cid w16 w16cex w16sdtdh wp14">
   <w:body>
     <w:p>
       <w:pPr>
@@ -1258,7 +1258,20 @@
         <w:rPr>
           <w:noProof/>
         </w:rPr>
-        <w:t>Прочетете масив от реални числа (разделени с интервали), закръглети ги до най-близкото число и принтирайте числата.</w:t>
+        <w:t>Прочетете масив от реални числа (разделени с интервали), закръг</w:t>
+      </w:r>
+      <w:r>
+        <w:rPr>
+          <w:noProof/>
+          <w:lang w:val="bg-BG"/>
+        </w:rPr>
+        <w:t>лете</w:t>
+      </w:r>
+      <w:r>
+        <w:rPr>
+          <w:noProof/>
+        </w:rPr>
+        <w:t xml:space="preserve"> ги до най-близкото число и принтирайте числата.</w:t>
       </w:r>
     </w:p>
     <w:p>
@@ -1916,7 +1929,21 @@
           <w:noProof/>
           <w:lang w:val="bg-BG"/>
         </w:rPr>
-        <w:t>Ще Ви бъде даден бро</w:t>
+        <w:t xml:space="preserve">Ще </w:t>
+      </w:r>
+      <w:r>
+        <w:rPr>
+          <w:noProof/>
+          <w:lang w:val="bg-BG"/>
+        </w:rPr>
+        <w:t>в</w:t>
+      </w:r>
+      <w:r>
+        <w:rPr>
+          <w:noProof/>
+          <w:lang w:val="bg-BG"/>
+        </w:rPr>
+        <w:t>и бъде даден бро</w:t>
       </w:r>
       <w:r>
         <w:rPr>
@@ -1924,6 +1951,13 @@
           <w:lang w:val="bg-BG"/>
         </w:rPr>
         <w:t>я</w:t>
+      </w:r>
+      <w:r>
+        <w:rPr>
+          <w:noProof/>
+          <w:lang w:val="bg-BG"/>
+        </w:rPr>
+        <w:t>т</w:t>
       </w:r>
       <w:r>
         <w:rPr>
@@ -3180,22 +3214,45 @@
     <w:p>
       <w:pPr>
         <w:pStyle w:val="Heading2"/>
-      </w:pPr>
-      <w:r>
-        <w:rPr>
-          <w:noProof/>
-        </w:rPr>
-        <w:t xml:space="preserve">Завъртане на </w:t>
-      </w:r>
-      <w:r>
-        <w:rPr>
-          <w:lang w:val="bg-BG"/>
-        </w:rPr>
-        <w:t>масиви</w:t>
+        <w:numPr>
+          <w:ilvl w:val="0"/>
+          <w:numId w:val="0"/>
+        </w:numPr>
+        <w:ind w:left="357" w:hanging="357"/>
+        <w:rPr>
+          <w:sz w:val="40"/>
+          <w:szCs w:val="40"/>
+        </w:rPr>
+      </w:pPr>
+      <w:r>
+        <w:rPr>
+          <w:sz w:val="40"/>
+          <w:szCs w:val="40"/>
+          <w:highlight w:val="yellow"/>
+        </w:rPr>
+        <w:lastRenderedPageBreak/>
+        <w:t>---------- TODO: MOVE TO ADVANCED</w:t>
       </w:r>
     </w:p>
     <w:p>
       <w:pPr>
+        <w:pStyle w:val="Heading2"/>
+      </w:pPr>
+      <w:r>
+        <w:rPr>
+          <w:noProof/>
+        </w:rPr>
+        <w:t xml:space="preserve">Завъртане на </w:t>
+      </w:r>
+      <w:r>
+        <w:rPr>
+          <w:lang w:val="bg-BG"/>
+        </w:rPr>
+        <w:t>масиви</w:t>
+      </w:r>
+    </w:p>
+    <w:p>
+      <w:pPr>
         <w:spacing w:line="240" w:lineRule="auto"/>
         <w:rPr>
           <w:noProof/>
@@ -3265,7 +3322,6 @@
         <w:rPr>
           <w:noProof/>
         </w:rPr>
-        <w:lastRenderedPageBreak/>
         <w:t>Пример</w:t>
       </w:r>
       <w:r>
@@ -4530,6 +4586,7 @@
                 <w:rFonts w:ascii="Consolas" w:hAnsi="Consolas"/>
                 <w:noProof/>
               </w:rPr>
+              <w:lastRenderedPageBreak/>
               <w:t>В</w:t>
             </w:r>
             <w:r>
@@ -4608,6 +4665,7 @@
                 <w:noProof/>
                 <w:highlight w:val="yellow"/>
               </w:rPr>
+              <w:lastRenderedPageBreak/>
               <w:t>1</w:t>
             </w:r>
           </w:p>
@@ -4977,7 +5035,6 @@
         <w:rPr>
           <w:noProof/>
         </w:rPr>
-        <w:lastRenderedPageBreak/>
         <w:t>Максимална последователност от равни елементи</w:t>
       </w:r>
     </w:p>
@@ -5955,6 +6012,7 @@
         <w:rPr>
           <w:lang w:val="bg-BG"/>
         </w:rPr>
+        <w:lastRenderedPageBreak/>
         <w:t>Изход</w:t>
       </w:r>
     </w:p>
@@ -6036,9 +6094,6 @@
       <w:r>
         <w:t>}"</w:t>
       </w:r>
-      <w:r>
-        <w:br w:type="page"/>
-      </w:r>
     </w:p>
     <w:p>
       <w:pPr>
@@ -6052,7 +6107,6 @@
         <w:rPr>
           <w:noProof/>
         </w:rPr>
-        <w:lastRenderedPageBreak/>
         <w:t>Пример</w:t>
       </w:r>
       <w:r>
@@ -7309,7 +7363,7 @@
               </wp:inline>
             </w:drawing>
           </mc:Choice>
-          <mc:Fallback xmlns:a="http://schemas.openxmlformats.org/drawingml/2006/main" xmlns:pic="http://schemas.openxmlformats.org/drawingml/2006/picture" xmlns:a14="http://schemas.microsoft.com/office/drawing/2010/main">
+          <mc:Fallback xmlns:a14="http://schemas.microsoft.com/office/drawing/2010/main" xmlns:pic="http://schemas.openxmlformats.org/drawingml/2006/picture" xmlns:a="http://schemas.openxmlformats.org/drawingml/2006/main">
             <w:pict>
               <v:group id="Group 8" style="width:353.65pt;height:51.15pt;mso-position-horizontal-relative:char;mso-position-vertical-relative:line" coordsize="44915,6498" o:spid="_x0000_s1026" w14:anchorId="63E7ADF1" o:gfxdata="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">
                 <v:shapetype id="_x0000_t75" coordsize="21600,21600" filled="f" stroked="f" o:spt="75" o:preferrelative="t" path="m@4@5l@4@11@9@11@9@5xe">
@@ -7541,6 +7595,7 @@
           <w:noProof/>
           <w:lang w:val="bg-BG"/>
         </w:rPr>
+        <w:lastRenderedPageBreak/>
         <w:t xml:space="preserve">На вторият ред ще получавате </w:t>
       </w:r>
       <w:r>
@@ -8848,7 +8903,7 @@
 </file>
 
 <file path=word/endnotes.xml><?xml version="1.0" encoding="utf-8"?>
-<w:endnotes xmlns:wpc="http://schemas.microsoft.com/office/word/2010/wordprocessingCanvas" xmlns:cx="http://schemas.microsoft.com/office/drawing/2014/chartex" xmlns:cx1="http://schemas.microsoft.com/office/drawing/2015/9/8/chartex" xmlns:cx2="http://schemas.microsoft.com/office/drawing/2015/10/21/chartex" xmlns:cx3="http://schemas.microsoft.com/office/drawing/2016/5/9/chartex" xmlns:cx4="http://schemas.microsoft.com/office/drawing/2016/5/10/chartex" xmlns:cx5="http://schemas.microsoft.com/office/drawing/2016/5/11/chartex" xmlns:cx6="http://schemas.microsoft.com/office/drawing/2016/5/12/chartex" xmlns:cx7="http://schemas.microsoft.com/office/drawing/2016/5/13/chartex" xmlns:cx8="http://schemas.microsoft.com/office/drawing/2016/5/14/chartex" xmlns:mc="http://schemas.openxmlformats.org/markup-compatibility/2006" xmlns:aink="http://schemas.microsoft.com/office/drawing/2016/ink" xmlns:am3d="http://schemas.microsoft.com/office/drawing/2017/model3d" xmlns:o="urn:schemas-microsoft-com:office:office" xmlns:oel="http://schemas.microsoft.com/office/2019/extlst" xmlns:r="http://schemas.openxmlformats.org/officeDocument/2006/relationships" xmlns:m="http://schemas.openxmlformats.org/officeDocument/2006/math" xmlns:v="urn:schemas-microsoft-com:vml" xmlns:wp14="http://schemas.microsoft.com/office/word/2010/wordprocessingDrawing" xmlns:wp="http://schemas.openxmlformats.org/drawingml/2006/wordprocessingDrawing" xmlns:w10="urn:schemas-microsoft-com:office:word" xmlns:w="http://schemas.openxmlformats.org/wordprocessingml/2006/main" xmlns:w14="http://schemas.microsoft.com/office/word/2010/wordml" xmlns:w15="http://schemas.microsoft.com/office/word/2012/wordml" xmlns:w16cex="http://schemas.microsoft.com/office/word/2018/wordml/cex" xmlns:w16cid="http://schemas.microsoft.com/office/word/2016/wordml/cid" xmlns:w16="http://schemas.microsoft.com/office/word/2018/wordml" xmlns:w16sdtdh="http://schemas.microsoft.com/office/word/2020/wordml/sdtdatahash" xmlns:w16se="http://schemas.microsoft.com/office/word/2015/wordml/symex" xmlns:wpg="http://schemas.microsoft.com/office/word/2010/wordprocessingGroup" xmlns:wpi="http://schemas.microsoft.com/office/word/2010/wordprocessingInk" xmlns:wne="http://schemas.microsoft.com/office/word/2006/wordml" xmlns:wps="http://schemas.microsoft.com/office/word/2010/wordprocessingShape" mc:Ignorable="w14 w15 w16se w16cid w16 w16cex w16sdtdh wp14">
+<w:endnotes xmlns:wpc="http://schemas.microsoft.com/office/word/2010/wordprocessingCanvas" xmlns:cx="http://schemas.microsoft.com/office/drawing/2014/chartex" xmlns:cx1="http://schemas.microsoft.com/office/drawing/2015/9/8/chartex" xmlns:cx2="http://schemas.microsoft.com/office/drawing/2015/10/21/chartex" xmlns:cx3="http://schemas.microsoft.com/office/drawing/2016/5/9/chartex" xmlns:cx4="http://schemas.microsoft.com/office/drawing/2016/5/10/chartex" xmlns:cx5="http://schemas.microsoft.com/office/drawing/2016/5/11/chartex" xmlns:cx6="http://schemas.microsoft.com/office/drawing/2016/5/12/chartex" xmlns:cx7="http://schemas.microsoft.com/office/drawing/2016/5/13/chartex" xmlns:cx8="http://schemas.microsoft.com/office/drawing/2016/5/14/chartex" xmlns:mc="http://schemas.openxmlformats.org/markup-compatibility/2006" xmlns:aink="http://schemas.microsoft.com/office/drawing/2016/ink" xmlns:am3d="http://schemas.microsoft.com/office/drawing/2017/model3d" xmlns:o="urn:schemas-microsoft-com:office:office" xmlns:oel="http://schemas.microsoft.com/office/2019/extlst" xmlns:r="http://schemas.openxmlformats.org/officeDocument/2006/relationships" xmlns:m="http://schemas.openxmlformats.org/officeDocument/2006/math" xmlns:v="urn:schemas-microsoft-com:vml" xmlns:wp14="http://schemas.microsoft.com/office/word/2010/wordprocessingDrawing" xmlns:wp="http://schemas.openxmlformats.org/drawingml/2006/wordprocessingDrawing" xmlns:w10="urn:schemas-microsoft-com:office:word" xmlns:w="http://schemas.openxmlformats.org/wordprocessingml/2006/main" xmlns:w14="http://schemas.microsoft.com/office/word/2010/wordml" xmlns:w15="http://schemas.microsoft.com/office/word/2012/wordml" xmlns:w16cex="http://schemas.microsoft.com/office/word/2018/wordml/cex" xmlns:w16cid="http://schemas.microsoft.com/office/word/2016/wordml/cid" xmlns:w16="http://schemas.microsoft.com/office/word/2018/wordml" xmlns:w16du="http://schemas.microsoft.com/office/word/2023/wordml/word16du" xmlns:w16sdtdh="http://schemas.microsoft.com/office/word/2020/wordml/sdtdatahash" xmlns:w16se="http://schemas.microsoft.com/office/word/2015/wordml/symex" xmlns:wpg="http://schemas.microsoft.com/office/word/2010/wordprocessingGroup" xmlns:wpi="http://schemas.microsoft.com/office/word/2010/wordprocessingInk" xmlns:wne="http://schemas.microsoft.com/office/word/2006/wordml" xmlns:wps="http://schemas.microsoft.com/office/word/2010/wordprocessingShape" mc:Ignorable="w14 w15 w16se w16cid w16 w16cex w16sdtdh wp14">
   <w:endnote w:type="separator" w:id="-1">
     <w:p>
       <w:pPr>
@@ -8873,7 +8928,7 @@
 </file>
 
 <file path=word/footer1.xml><?xml version="1.0" encoding="utf-8"?>
-<w:ftr xmlns:wpc="http://schemas.microsoft.com/office/word/2010/wordprocessingCanvas" xmlns:cx="http://schemas.microsoft.com/office/drawing/2014/chartex" xmlns:cx1="http://schemas.microsoft.com/office/drawing/2015/9/8/chartex" xmlns:cx2="http://schemas.microsoft.com/office/drawing/2015/10/21/chartex" xmlns:cx3="http://schemas.microsoft.com/office/drawing/2016/5/9/chartex" xmlns:cx4="http://schemas.microsoft.com/office/drawing/2016/5/10/chartex" xmlns:cx5="http://schemas.microsoft.com/office/drawing/2016/5/11/chartex" xmlns:cx6="http://schemas.microsoft.com/office/drawing/2016/5/12/chartex" xmlns:cx7="http://schemas.microsoft.com/office/drawing/2016/5/13/chartex" xmlns:cx8="http://schemas.microsoft.com/office/drawing/2016/5/14/chartex" xmlns:mc="http://schemas.openxmlformats.org/markup-compatibility/2006" xmlns:aink="http://schemas.microsoft.com/office/drawing/2016/ink" xmlns:am3d="http://schemas.microsoft.com/office/drawing/2017/model3d" xmlns:o="urn:schemas-microsoft-com:office:office" xmlns:oel="http://schemas.microsoft.com/office/2019/extlst" xmlns:r="http://schemas.openxmlformats.org/officeDocument/2006/relationships" xmlns:m="http://schemas.openxmlformats.org/officeDocument/2006/math" xmlns:v="urn:schemas-microsoft-com:vml" xmlns:wp14="http://schemas.microsoft.com/office/word/2010/wordprocessingDrawing" xmlns:wp="http://schemas.openxmlformats.org/drawingml/2006/wordprocessingDrawing" xmlns:w10="urn:schemas-microsoft-com:office:word" xmlns:w="http://schemas.openxmlformats.org/wordprocessingml/2006/main" xmlns:w14="http://schemas.microsoft.com/office/word/2010/wordml" xmlns:w15="http://schemas.microsoft.com/office/word/2012/wordml" xmlns:w16cex="http://schemas.microsoft.com/office/word/2018/wordml/cex" xmlns:w16cid="http://schemas.microsoft.com/office/word/2016/wordml/cid" xmlns:w16="http://schemas.microsoft.com/office/word/2018/wordml" xmlns:w16sdtdh="http://schemas.microsoft.com/office/word/2020/wordml/sdtdatahash" xmlns:w16se="http://schemas.microsoft.com/office/word/2015/wordml/symex" xmlns:wpg="http://schemas.microsoft.com/office/word/2010/wordprocessingGroup" xmlns:wpi="http://schemas.microsoft.com/office/word/2010/wordprocessingInk" xmlns:wne="http://schemas.microsoft.com/office/word/2006/wordml" xmlns:wps="http://schemas.microsoft.com/office/word/2010/wordprocessingShape" mc:Ignorable="w14 w15 w16se w16cid w16 w16cex w16sdtdh wp14">
+<w:ftr xmlns:wpc="http://schemas.microsoft.com/office/word/2010/wordprocessingCanvas" xmlns:cx="http://schemas.microsoft.com/office/drawing/2014/chartex" xmlns:cx1="http://schemas.microsoft.com/office/drawing/2015/9/8/chartex" xmlns:cx2="http://schemas.microsoft.com/office/drawing/2015/10/21/chartex" xmlns:cx3="http://schemas.microsoft.com/office/drawing/2016/5/9/chartex" xmlns:cx4="http://schemas.microsoft.com/office/drawing/2016/5/10/chartex" xmlns:cx5="http://schemas.microsoft.com/office/drawing/2016/5/11/chartex" xmlns:cx6="http://schemas.microsoft.com/office/drawing/2016/5/12/chartex" xmlns:cx7="http://schemas.microsoft.com/office/drawing/2016/5/13/chartex" xmlns:cx8="http://schemas.microsoft.com/office/drawing/2016/5/14/chartex" xmlns:mc="http://schemas.openxmlformats.org/markup-compatibility/2006" xmlns:aink="http://schemas.microsoft.com/office/drawing/2016/ink" xmlns:am3d="http://schemas.microsoft.com/office/drawing/2017/model3d" xmlns:o="urn:schemas-microsoft-com:office:office" xmlns:oel="http://schemas.microsoft.com/office/2019/extlst" xmlns:r="http://schemas.openxmlformats.org/officeDocument/2006/relationships" xmlns:m="http://schemas.openxmlformats.org/officeDocument/2006/math" xmlns:v="urn:schemas-microsoft-com:vml" xmlns:wp14="http://schemas.microsoft.com/office/word/2010/wordprocessingDrawing" xmlns:wp="http://schemas.openxmlformats.org/drawingml/2006/wordprocessingDrawing" xmlns:w10="urn:schemas-microsoft-com:office:word" xmlns:w="http://schemas.openxmlformats.org/wordprocessingml/2006/main" xmlns:w14="http://schemas.microsoft.com/office/word/2010/wordml" xmlns:w15="http://schemas.microsoft.com/office/word/2012/wordml" xmlns:w16cex="http://schemas.microsoft.com/office/word/2018/wordml/cex" xmlns:w16cid="http://schemas.microsoft.com/office/word/2016/wordml/cid" xmlns:w16="http://schemas.microsoft.com/office/word/2018/wordml" xmlns:w16du="http://schemas.microsoft.com/office/word/2023/wordml/word16du" xmlns:w16sdtdh="http://schemas.microsoft.com/office/word/2020/wordml/sdtdatahash" xmlns:w16se="http://schemas.microsoft.com/office/word/2015/wordml/symex" xmlns:wpg="http://schemas.microsoft.com/office/word/2010/wordprocessingGroup" xmlns:wpi="http://schemas.microsoft.com/office/word/2010/wordprocessingInk" xmlns:wne="http://schemas.microsoft.com/office/word/2006/wordml" xmlns:wps="http://schemas.microsoft.com/office/word/2010/wordprocessingShape" mc:Ignorable="w14 w15 w16se w16cid w16 w16cex w16sdtdh wp14">
   <w:p>
     <w:pPr>
       <w:pStyle w:val="Footer"/>
@@ -9062,21 +9117,12 @@
                             </w:rPr>
                             <w:t xml:space="preserve">© </w:t>
                           </w:r>
-                          <w:proofErr w:type="spellStart"/>
                           <w:r>
                             <w:rPr>
                               <w:sz w:val="17"/>
                               <w:szCs w:val="17"/>
                             </w:rPr>
-                            <w:t>SoftUni</w:t>
-                          </w:r>
-                          <w:proofErr w:type="spellEnd"/>
-                          <w:r>
-                            <w:rPr>
-                              <w:sz w:val="17"/>
-                              <w:szCs w:val="17"/>
-                            </w:rPr>
-                            <w:t xml:space="preserve"> – </w:t>
+                            <w:t xml:space="preserve">SoftUni – </w:t>
                           </w:r>
                           <w:hyperlink r:id="rId1" w:history="1">
                             <w:r>
@@ -10578,7 +10624,7 @@
             </wp:anchor>
           </w:drawing>
         </mc:Choice>
-        <mc:Fallback xmlns:a="http://schemas.openxmlformats.org/drawingml/2006/main" xmlns:pic="http://schemas.openxmlformats.org/drawingml/2006/picture" xmlns:a14="http://schemas.microsoft.com/office/drawing/2010/main" xmlns:a1611="http://schemas.microsoft.com/office/drawing/2016/11/main">
+        <mc:Fallback xmlns:a1611="http://schemas.microsoft.com/office/drawing/2016/11/main" xmlns:a14="http://schemas.microsoft.com/office/drawing/2010/main" xmlns:pic="http://schemas.openxmlformats.org/drawingml/2006/picture" xmlns:a="http://schemas.openxmlformats.org/drawingml/2006/main">
           <w:pict>
             <v:line id="Straight Connector 19" style="position:absolute;flip:y;z-index:251622400;visibility:visible;mso-wrap-style:square;mso-width-percent:0;mso-height-percent:0;mso-wrap-distance-left:9pt;mso-wrap-distance-top:0;mso-wrap-distance-right:9pt;mso-wrap-distance-bottom:0;mso-position-horizontal:absolute;mso-position-horizontal-relative:text;mso-position-vertical:absolute;mso-position-vertical-relative:text;mso-width-percent:0;mso-height-percent:0;mso-width-relative:page;mso-height-relative:page" o:spid="_x0000_s1026" strokecolor="#974706 [1609]" strokeweight="1pt" from="-.1pt,5.2pt" to="520.7pt,5.2pt" w14:anchorId="60BE7D18" o:gfxdata="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">
               <v:stroke endcap="round"/>
@@ -10870,7 +10916,7 @@
 </file>
 
 <file path=word/footnotes.xml><?xml version="1.0" encoding="utf-8"?>
-<w:footnotes xmlns:wpc="http://schemas.microsoft.com/office/word/2010/wordprocessingCanvas" xmlns:cx="http://schemas.microsoft.com/office/drawing/2014/chartex" xmlns:cx1="http://schemas.microsoft.com/office/drawing/2015/9/8/chartex" xmlns:cx2="http://schemas.microsoft.com/office/drawing/2015/10/21/chartex" xmlns:cx3="http://schemas.microsoft.com/office/drawing/2016/5/9/chartex" xmlns:cx4="http://schemas.microsoft.com/office/drawing/2016/5/10/chartex" xmlns:cx5="http://schemas.microsoft.com/office/drawing/2016/5/11/chartex" xmlns:cx6="http://schemas.microsoft.com/office/drawing/2016/5/12/chartex" xmlns:cx7="http://schemas.microsoft.com/office/drawing/2016/5/13/chartex" xmlns:cx8="http://schemas.microsoft.com/office/drawing/2016/5/14/chartex" xmlns:mc="http://schemas.openxmlformats.org/markup-compatibility/2006" xmlns:aink="http://schemas.microsoft.com/office/drawing/2016/ink" xmlns:am3d="http://schemas.microsoft.com/office/drawing/2017/model3d" xmlns:o="urn:schemas-microsoft-com:office:office" xmlns:oel="http://schemas.microsoft.com/office/2019/extlst" xmlns:r="http://schemas.openxmlformats.org/officeDocument/2006/relationships" xmlns:m="http://schemas.openxmlformats.org/officeDocument/2006/math" xmlns:v="urn:schemas-microsoft-com:vml" xmlns:wp14="http://schemas.microsoft.com/office/word/2010/wordprocessingDrawing" xmlns:wp="http://schemas.openxmlformats.org/drawingml/2006/wordprocessingDrawing" xmlns:w10="urn:schemas-microsoft-com:office:word" xmlns:w="http://schemas.openxmlformats.org/wordprocessingml/2006/main" xmlns:w14="http://schemas.microsoft.com/office/word/2010/wordml" xmlns:w15="http://schemas.microsoft.com/office/word/2012/wordml" xmlns:w16cex="http://schemas.microsoft.com/office/word/2018/wordml/cex" xmlns:w16cid="http://schemas.microsoft.com/office/word/2016/wordml/cid" xmlns:w16="http://schemas.microsoft.com/office/word/2018/wordml" xmlns:w16sdtdh="http://schemas.microsoft.com/office/word/2020/wordml/sdtdatahash" xmlns:w16se="http://schemas.microsoft.com/office/word/2015/wordml/symex" xmlns:wpg="http://schemas.microsoft.com/office/word/2010/wordprocessingGroup" xmlns:wpi="http://schemas.microsoft.com/office/word/2010/wordprocessingInk" xmlns:wne="http://schemas.microsoft.com/office/word/2006/wordml" xmlns:wps="http://schemas.microsoft.com/office/word/2010/wordprocessingShape" mc:Ignorable="w14 w15 w16se w16cid w16 w16cex w16sdtdh wp14">
+<w:footnotes xmlns:wpc="http://schemas.microsoft.com/office/word/2010/wordprocessingCanvas" xmlns:cx="http://schemas.microsoft.com/office/drawing/2014/chartex" xmlns:cx1="http://schemas.microsoft.com/office/drawing/2015/9/8/chartex" xmlns:cx2="http://schemas.microsoft.com/office/drawing/2015/10/21/chartex" xmlns:cx3="http://schemas.microsoft.com/office/drawing/2016/5/9/chartex" xmlns:cx4="http://schemas.microsoft.com/office/drawing/2016/5/10/chartex" xmlns:cx5="http://schemas.microsoft.com/office/drawing/2016/5/11/chartex" xmlns:cx6="http://schemas.microsoft.com/office/drawing/2016/5/12/chartex" xmlns:cx7="http://schemas.microsoft.com/office/drawing/2016/5/13/chartex" xmlns:cx8="http://schemas.microsoft.com/office/drawing/2016/5/14/chartex" xmlns:mc="http://schemas.openxmlformats.org/markup-compatibility/2006" xmlns:aink="http://schemas.microsoft.com/office/drawing/2016/ink" xmlns:am3d="http://schemas.microsoft.com/office/drawing/2017/model3d" xmlns:o="urn:schemas-microsoft-com:office:office" xmlns:oel="http://schemas.microsoft.com/office/2019/extlst" xmlns:r="http://schemas.openxmlformats.org/officeDocument/2006/relationships" xmlns:m="http://schemas.openxmlformats.org/officeDocument/2006/math" xmlns:v="urn:schemas-microsoft-com:vml" xmlns:wp14="http://schemas.microsoft.com/office/word/2010/wordprocessingDrawing" xmlns:wp="http://schemas.openxmlformats.org/drawingml/2006/wordprocessingDrawing" xmlns:w10="urn:schemas-microsoft-com:office:word" xmlns:w="http://schemas.openxmlformats.org/wordprocessingml/2006/main" xmlns:w14="http://schemas.microsoft.com/office/word/2010/wordml" xmlns:w15="http://schemas.microsoft.com/office/word/2012/wordml" xmlns:w16cex="http://schemas.microsoft.com/office/word/2018/wordml/cex" xmlns:w16cid="http://schemas.microsoft.com/office/word/2016/wordml/cid" xmlns:w16="http://schemas.microsoft.com/office/word/2018/wordml" xmlns:w16du="http://schemas.microsoft.com/office/word/2023/wordml/word16du" xmlns:w16sdtdh="http://schemas.microsoft.com/office/word/2020/wordml/sdtdatahash" xmlns:w16se="http://schemas.microsoft.com/office/word/2015/wordml/symex" xmlns:wpg="http://schemas.microsoft.com/office/word/2010/wordprocessingGroup" xmlns:wpi="http://schemas.microsoft.com/office/word/2010/wordprocessingInk" xmlns:wne="http://schemas.microsoft.com/office/word/2006/wordml" xmlns:wps="http://schemas.microsoft.com/office/word/2010/wordprocessingShape" mc:Ignorable="w14 w15 w16se w16cid w16 w16cex w16sdtdh wp14">
   <w:footnote w:type="separator" w:id="-1">
     <w:p>
       <w:pPr>
@@ -10895,7 +10941,7 @@
 </file>
 
 <file path=word/header1.xml><?xml version="1.0" encoding="utf-8"?>
-<w:hdr xmlns:wpc="http://schemas.microsoft.com/office/word/2010/wordprocessingCanvas" xmlns:cx="http://schemas.microsoft.com/office/drawing/2014/chartex" xmlns:cx1="http://schemas.microsoft.com/office/drawing/2015/9/8/chartex" xmlns:cx2="http://schemas.microsoft.com/office/drawing/2015/10/21/chartex" xmlns:cx3="http://schemas.microsoft.com/office/drawing/2016/5/9/chartex" xmlns:cx4="http://schemas.microsoft.com/office/drawing/2016/5/10/chartex" xmlns:cx5="http://schemas.microsoft.com/office/drawing/2016/5/11/chartex" xmlns:cx6="http://schemas.microsoft.com/office/drawing/2016/5/12/chartex" xmlns:cx7="http://schemas.microsoft.com/office/drawing/2016/5/13/chartex" xmlns:cx8="http://schemas.microsoft.com/office/drawing/2016/5/14/chartex" xmlns:mc="http://schemas.openxmlformats.org/markup-compatibility/2006" xmlns:aink="http://schemas.microsoft.com/office/drawing/2016/ink" xmlns:am3d="http://schemas.microsoft.com/office/drawing/2017/model3d" xmlns:o="urn:schemas-microsoft-com:office:office" xmlns:oel="http://schemas.microsoft.com/office/2019/extlst" xmlns:r="http://schemas.openxmlformats.org/officeDocument/2006/relationships" xmlns:m="http://schemas.openxmlformats.org/officeDocument/2006/math" xmlns:v="urn:schemas-microsoft-com:vml" xmlns:wp14="http://schemas.microsoft.com/office/word/2010/wordprocessingDrawing" xmlns:wp="http://schemas.openxmlformats.org/drawingml/2006/wordprocessingDrawing" xmlns:w10="urn:schemas-microsoft-com:office:word" xmlns:w="http://schemas.openxmlformats.org/wordprocessingml/2006/main" xmlns:w14="http://schemas.microsoft.com/office/word/2010/wordml" xmlns:w15="http://schemas.microsoft.com/office/word/2012/wordml" xmlns:w16cex="http://schemas.microsoft.com/office/word/2018/wordml/cex" xmlns:w16cid="http://schemas.microsoft.com/office/word/2016/wordml/cid" xmlns:w16="http://schemas.microsoft.com/office/word/2018/wordml" xmlns:w16sdtdh="http://schemas.microsoft.com/office/word/2020/wordml/sdtdatahash" xmlns:w16se="http://schemas.microsoft.com/office/word/2015/wordml/symex" xmlns:wpg="http://schemas.microsoft.com/office/word/2010/wordprocessingGroup" xmlns:wpi="http://schemas.microsoft.com/office/word/2010/wordprocessingInk" xmlns:wne="http://schemas.microsoft.com/office/word/2006/wordml" xmlns:wps="http://schemas.microsoft.com/office/word/2010/wordprocessingShape" mc:Ignorable="w14 w15 w16se w16cid w16 w16cex w16sdtdh wp14">
+<w:hdr xmlns:wpc="http://schemas.microsoft.com/office/word/2010/wordprocessingCanvas" xmlns:cx="http://schemas.microsoft.com/office/drawing/2014/chartex" xmlns:cx1="http://schemas.microsoft.com/office/drawing/2015/9/8/chartex" xmlns:cx2="http://schemas.microsoft.com/office/drawing/2015/10/21/chartex" xmlns:cx3="http://schemas.microsoft.com/office/drawing/2016/5/9/chartex" xmlns:cx4="http://schemas.microsoft.com/office/drawing/2016/5/10/chartex" xmlns:cx5="http://schemas.microsoft.com/office/drawing/2016/5/11/chartex" xmlns:cx6="http://schemas.microsoft.com/office/drawing/2016/5/12/chartex" xmlns:cx7="http://schemas.microsoft.com/office/drawing/2016/5/13/chartex" xmlns:cx8="http://schemas.microsoft.com/office/drawing/2016/5/14/chartex" xmlns:mc="http://schemas.openxmlformats.org/markup-compatibility/2006" xmlns:aink="http://schemas.microsoft.com/office/drawing/2016/ink" xmlns:am3d="http://schemas.microsoft.com/office/drawing/2017/model3d" xmlns:o="urn:schemas-microsoft-com:office:office" xmlns:oel="http://schemas.microsoft.com/office/2019/extlst" xmlns:r="http://schemas.openxmlformats.org/officeDocument/2006/relationships" xmlns:m="http://schemas.openxmlformats.org/officeDocument/2006/math" xmlns:v="urn:schemas-microsoft-com:vml" xmlns:wp14="http://schemas.microsoft.com/office/word/2010/wordprocessingDrawing" xmlns:wp="http://schemas.openxmlformats.org/drawingml/2006/wordprocessingDrawing" xmlns:w10="urn:schemas-microsoft-com:office:word" xmlns:w="http://schemas.openxmlformats.org/wordprocessingml/2006/main" xmlns:w14="http://schemas.microsoft.com/office/word/2010/wordml" xmlns:w15="http://schemas.microsoft.com/office/word/2012/wordml" xmlns:w16cex="http://schemas.microsoft.com/office/word/2018/wordml/cex" xmlns:w16cid="http://schemas.microsoft.com/office/word/2016/wordml/cid" xmlns:w16="http://schemas.microsoft.com/office/word/2018/wordml" xmlns:w16du="http://schemas.microsoft.com/office/word/2023/wordml/word16du" xmlns:w16sdtdh="http://schemas.microsoft.com/office/word/2020/wordml/sdtdatahash" xmlns:w16se="http://schemas.microsoft.com/office/word/2015/wordml/symex" xmlns:wpg="http://schemas.microsoft.com/office/word/2010/wordprocessingGroup" xmlns:wpi="http://schemas.microsoft.com/office/word/2010/wordprocessingInk" xmlns:wne="http://schemas.microsoft.com/office/word/2006/wordml" xmlns:wps="http://schemas.microsoft.com/office/word/2010/wordprocessingShape" mc:Ignorable="w14 w15 w16se w16cid w16 w16cex w16sdtdh wp14">
   <w:p>
     <w:pPr>
       <w:pStyle w:val="Header"/>
@@ -10906,7 +10952,7 @@
 </file>
 
 <file path=word/numbering.xml><?xml version="1.0" encoding="utf-8"?>
-<w:numbering xmlns:wpc="http://schemas.microsoft.com/office/word/2010/wordprocessingCanvas" xmlns:cx="http://schemas.microsoft.com/office/drawing/2014/chartex" xmlns:cx1="http://schemas.microsoft.com/office/drawing/2015/9/8/chartex" xmlns:cx2="http://schemas.microsoft.com/office/drawing/2015/10/21/chartex" xmlns:cx3="http://schemas.microsoft.com/office/drawing/2016/5/9/chartex" xmlns:cx4="http://schemas.microsoft.com/office/drawing/2016/5/10/chartex" xmlns:cx5="http://schemas.microsoft.com/office/drawing/2016/5/11/chartex" xmlns:cx6="http://schemas.microsoft.com/office/drawing/2016/5/12/chartex" xmlns:cx7="http://schemas.microsoft.com/office/drawing/2016/5/13/chartex" xmlns:cx8="http://schemas.microsoft.com/office/drawing/2016/5/14/chartex" xmlns:mc="http://schemas.openxmlformats.org/markup-compatibility/2006" xmlns:aink="http://schemas.microsoft.com/office/drawing/2016/ink" xmlns:am3d="http://schemas.microsoft.com/office/drawing/2017/model3d" xmlns:o="urn:schemas-microsoft-com:office:office" xmlns:oel="http://schemas.microsoft.com/office/2019/extlst" xmlns:r="http://schemas.openxmlformats.org/officeDocument/2006/relationships" xmlns:m="http://schemas.openxmlformats.org/officeDocument/2006/math" xmlns:v="urn:schemas-microsoft-com:vml" xmlns:wp14="http://schemas.microsoft.com/office/word/2010/wordprocessingDrawing" xmlns:wp="http://schemas.openxmlformats.org/drawingml/2006/wordprocessingDrawing" xmlns:w10="urn:schemas-microsoft-com:office:word" xmlns:w="http://schemas.openxmlformats.org/wordprocessingml/2006/main" xmlns:w14="http://schemas.microsoft.com/office/word/2010/wordml" xmlns:w15="http://schemas.microsoft.com/office/word/2012/wordml" xmlns:w16cex="http://schemas.microsoft.com/office/word/2018/wordml/cex" xmlns:w16cid="http://schemas.microsoft.com/office/word/2016/wordml/cid" xmlns:w16="http://schemas.microsoft.com/office/word/2018/wordml" xmlns:w16sdtdh="http://schemas.microsoft.com/office/word/2020/wordml/sdtdatahash" xmlns:w16se="http://schemas.microsoft.com/office/word/2015/wordml/symex" xmlns:wpg="http://schemas.microsoft.com/office/word/2010/wordprocessingGroup" xmlns:wpi="http://schemas.microsoft.com/office/word/2010/wordprocessingInk" xmlns:wne="http://schemas.microsoft.com/office/word/2006/wordml" xmlns:wps="http://schemas.microsoft.com/office/word/2010/wordprocessingShape" mc:Ignorable="w14 w15 w16se w16cid w16 w16cex w16sdtdh wp14">
+<w:numbering xmlns:wpc="http://schemas.microsoft.com/office/word/2010/wordprocessingCanvas" xmlns:cx="http://schemas.microsoft.com/office/drawing/2014/chartex" xmlns:cx1="http://schemas.microsoft.com/office/drawing/2015/9/8/chartex" xmlns:cx2="http://schemas.microsoft.com/office/drawing/2015/10/21/chartex" xmlns:cx3="http://schemas.microsoft.com/office/drawing/2016/5/9/chartex" xmlns:cx4="http://schemas.microsoft.com/office/drawing/2016/5/10/chartex" xmlns:cx5="http://schemas.microsoft.com/office/drawing/2016/5/11/chartex" xmlns:cx6="http://schemas.microsoft.com/office/drawing/2016/5/12/chartex" xmlns:cx7="http://schemas.microsoft.com/office/drawing/2016/5/13/chartex" xmlns:cx8="http://schemas.microsoft.com/office/drawing/2016/5/14/chartex" xmlns:mc="http://schemas.openxmlformats.org/markup-compatibility/2006" xmlns:aink="http://schemas.microsoft.com/office/drawing/2016/ink" xmlns:am3d="http://schemas.microsoft.com/office/drawing/2017/model3d" xmlns:o="urn:schemas-microsoft-com:office:office" xmlns:oel="http://schemas.microsoft.com/office/2019/extlst" xmlns:r="http://schemas.openxmlformats.org/officeDocument/2006/relationships" xmlns:m="http://schemas.openxmlformats.org/officeDocument/2006/math" xmlns:v="urn:schemas-microsoft-com:vml" xmlns:wp14="http://schemas.microsoft.com/office/word/2010/wordprocessingDrawing" xmlns:wp="http://schemas.openxmlformats.org/drawingml/2006/wordprocessingDrawing" xmlns:w10="urn:schemas-microsoft-com:office:word" xmlns:w="http://schemas.openxmlformats.org/wordprocessingml/2006/main" xmlns:w14="http://schemas.microsoft.com/office/word/2010/wordml" xmlns:w15="http://schemas.microsoft.com/office/word/2012/wordml" xmlns:w16cex="http://schemas.microsoft.com/office/word/2018/wordml/cex" xmlns:w16cid="http://schemas.microsoft.com/office/word/2016/wordml/cid" xmlns:w16="http://schemas.microsoft.com/office/word/2018/wordml" xmlns:w16du="http://schemas.microsoft.com/office/word/2023/wordml/word16du" xmlns:w16sdtdh="http://schemas.microsoft.com/office/word/2020/wordml/sdtdatahash" xmlns:w16se="http://schemas.microsoft.com/office/word/2015/wordml/symex" xmlns:wpg="http://schemas.microsoft.com/office/word/2010/wordprocessingGroup" xmlns:wpi="http://schemas.microsoft.com/office/word/2010/wordprocessingInk" xmlns:wne="http://schemas.microsoft.com/office/word/2006/wordml" xmlns:wps="http://schemas.microsoft.com/office/word/2010/wordprocessingShape" mc:Ignorable="w14 w15 w16se w16cid w16 w16cex w16sdtdh wp14">
   <w:abstractNum w:abstractNumId="0" w15:restartNumberingAfterBreak="0">
     <w:nsid w:val="04E60920"/>
     <w:multiLevelType w:val="hybridMultilevel"/>

</xml_diff>